<commit_message>
review, update content Usecase_AddComment.docx, Usecase_SearchKnowledge.docx
</commit_message>
<xml_diff>
--- a/Documents/Usecase_detail/Usecase_AddComment.docx
+++ b/Documents/Usecase_detail/Usecase_AddComment.docx
@@ -1,6 +1,6 @@
 
 <file path=word/document.xml><?xml version="1.0" encoding="utf-8"?>
-<w:document xmlns:wpc="http://schemas.microsoft.com/office/word/2010/wordprocessingCanvas" xmlns:mc="http://schemas.openxmlformats.org/markup-compatibility/2006" xmlns:o="urn:schemas-microsoft-com:office:office" xmlns:r="http://schemas.openxmlformats.org/officeDocument/2006/relationships" xmlns:m="http://schemas.openxmlformats.org/officeDocument/2006/math" xmlns:v="urn:schemas-microsoft-com:vml" xmlns:wp14="http://schemas.microsoft.com/office/word/2010/wordprocessingDrawing" xmlns:wp="http://schemas.openxmlformats.org/drawingml/2006/wordprocessingDrawing" xmlns:w10="urn:schemas-microsoft-com:office:word" xmlns:w="http://schemas.openxmlformats.org/wordprocessingml/2006/main" xmlns:w14="http://schemas.microsoft.com/office/word/2010/wordml" xmlns:w15="http://schemas.microsoft.com/office/word/2012/wordml" xmlns:wpg="http://schemas.microsoft.com/office/word/2010/wordprocessingGroup" xmlns:wpi="http://schemas.microsoft.com/office/word/2010/wordprocessingInk" xmlns:wne="http://schemas.microsoft.com/office/word/2006/wordml" xmlns:wps="http://schemas.microsoft.com/office/word/2010/wordprocessingShape" mc:Ignorable="w14 w15 wp14">
+<w:document xmlns:ve="http://schemas.openxmlformats.org/markup-compatibility/2006" xmlns:o="urn:schemas-microsoft-com:office:office" xmlns:r="http://schemas.openxmlformats.org/officeDocument/2006/relationships" xmlns:m="http://schemas.openxmlformats.org/officeDocument/2006/math" xmlns:v="urn:schemas-microsoft-com:vml" xmlns:wp="http://schemas.openxmlformats.org/drawingml/2006/wordprocessingDrawing" xmlns:w10="urn:schemas-microsoft-com:office:word" xmlns:w="http://schemas.openxmlformats.org/wordprocessingml/2006/main" xmlns:wne="http://schemas.microsoft.com/office/word/2006/wordml">
   <w:body>
     <w:tbl>
       <w:tblPr>
@@ -19,13 +19,13 @@
           <w:bottom w:w="58" w:type="dxa"/>
           <w:right w:w="115" w:type="dxa"/>
         </w:tblCellMar>
-        <w:tblLook w:val="01E0" w:firstRow="1" w:lastRow="1" w:firstColumn="1" w:lastColumn="1" w:noHBand="0" w:noVBand="0"/>
+        <w:tblLook w:val="01E0"/>
       </w:tblPr>
       <w:tblGrid>
-        <w:gridCol w:w="2607"/>
-        <w:gridCol w:w="2220"/>
-        <w:gridCol w:w="2311"/>
-        <w:gridCol w:w="2212"/>
+        <w:gridCol w:w="2673"/>
+        <w:gridCol w:w="2277"/>
+        <w:gridCol w:w="2371"/>
+        <w:gridCol w:w="2269"/>
       </w:tblGrid>
       <w:tr>
         <w:tc>
@@ -264,7 +264,43 @@
                 <w:sz w:val="24"/>
                 <w:szCs w:val="24"/>
               </w:rPr>
-              <w:t>Nguyen Thi Xuan Mai</w:t>
+              <w:t xml:space="preserve">Nguyen </w:t>
+            </w:r>
+            <w:proofErr w:type="spellStart"/>
+            <w:r>
+              <w:rPr>
+                <w:rFonts w:asciiTheme="majorHAnsi" w:hAnsiTheme="majorHAnsi"/>
+                <w:sz w:val="24"/>
+                <w:szCs w:val="24"/>
+              </w:rPr>
+              <w:t>Thi</w:t>
+            </w:r>
+            <w:proofErr w:type="spellEnd"/>
+            <w:r>
+              <w:rPr>
+                <w:rFonts w:asciiTheme="majorHAnsi" w:hAnsiTheme="majorHAnsi"/>
+                <w:sz w:val="24"/>
+                <w:szCs w:val="24"/>
+              </w:rPr>
+              <w:t xml:space="preserve"> </w:t>
+            </w:r>
+            <w:proofErr w:type="spellStart"/>
+            <w:r>
+              <w:rPr>
+                <w:rFonts w:asciiTheme="majorHAnsi" w:hAnsiTheme="majorHAnsi"/>
+                <w:sz w:val="24"/>
+                <w:szCs w:val="24"/>
+              </w:rPr>
+              <w:t>Xuan</w:t>
+            </w:r>
+            <w:proofErr w:type="spellEnd"/>
+            <w:r>
+              <w:rPr>
+                <w:rFonts w:asciiTheme="majorHAnsi" w:hAnsiTheme="majorHAnsi"/>
+                <w:sz w:val="24"/>
+                <w:szCs w:val="24"/>
+              </w:rPr>
+              <w:t xml:space="preserve"> Mai</w:t>
             </w:r>
           </w:p>
         </w:tc>
@@ -615,6 +651,16 @@
                 <w:rFonts w:asciiTheme="majorHAnsi" w:hAnsiTheme="majorHAnsi"/>
                 <w:sz w:val="24"/>
                 <w:szCs w:val="24"/>
+                <w:highlight w:val="yellow"/>
+              </w:rPr>
+              <w:t>“</w:t>
+            </w:r>
+            <w:r>
+              <w:rPr>
+                <w:rFonts w:asciiTheme="majorHAnsi" w:hAnsiTheme="majorHAnsi"/>
+                <w:sz w:val="24"/>
+                <w:szCs w:val="24"/>
+                <w:highlight w:val="yellow"/>
               </w:rPr>
               <w:t xml:space="preserve">topic </w:t>
             </w:r>
@@ -623,8 +669,27 @@
                 <w:rFonts w:asciiTheme="majorHAnsi" w:hAnsiTheme="majorHAnsi"/>
                 <w:sz w:val="24"/>
                 <w:szCs w:val="24"/>
-              </w:rPr>
-              <w:t>knowledge page</w:t>
+                <w:highlight w:val="yellow"/>
+              </w:rPr>
+              <w:t>knowledge</w:t>
+            </w:r>
+            <w:r>
+              <w:rPr>
+                <w:rFonts w:asciiTheme="majorHAnsi" w:hAnsiTheme="majorHAnsi"/>
+                <w:sz w:val="24"/>
+                <w:szCs w:val="24"/>
+                <w:highlight w:val="yellow"/>
+              </w:rPr>
+              <w:t>”</w:t>
+            </w:r>
+            <w:r>
+              <w:rPr>
+                <w:rFonts w:asciiTheme="majorHAnsi" w:hAnsiTheme="majorHAnsi"/>
+                <w:sz w:val="24"/>
+                <w:szCs w:val="24"/>
+                <w:highlight w:val="yellow"/>
+              </w:rPr>
+              <w:t xml:space="preserve"> page</w:t>
             </w:r>
             <w:r>
               <w:rPr>
@@ -709,7 +774,31 @@
                 <w:sz w:val="24"/>
                 <w:szCs w:val="24"/>
               </w:rPr>
-              <w:t>topic knowledge page</w:t>
+              <w:t>“</w:t>
+            </w:r>
+            <w:r>
+              <w:rPr>
+                <w:rFonts w:asciiTheme="majorHAnsi" w:hAnsiTheme="majorHAnsi"/>
+                <w:sz w:val="24"/>
+                <w:szCs w:val="24"/>
+              </w:rPr>
+              <w:t>topic knowledge</w:t>
+            </w:r>
+            <w:r>
+              <w:rPr>
+                <w:rFonts w:asciiTheme="majorHAnsi" w:hAnsiTheme="majorHAnsi"/>
+                <w:sz w:val="24"/>
+                <w:szCs w:val="24"/>
+              </w:rPr>
+              <w:t>”</w:t>
+            </w:r>
+            <w:r>
+              <w:rPr>
+                <w:rFonts w:asciiTheme="majorHAnsi" w:hAnsiTheme="majorHAnsi"/>
+                <w:sz w:val="24"/>
+                <w:szCs w:val="24"/>
+              </w:rPr>
+              <w:t xml:space="preserve"> page</w:t>
             </w:r>
             <w:r>
               <w:rPr>
@@ -770,7 +859,7 @@
                 <w:sz w:val="24"/>
                 <w:szCs w:val="24"/>
               </w:rPr>
-              <w:t>type a comment on comment box</w:t>
+              <w:t>type</w:t>
             </w:r>
             <w:r>
               <w:rPr>
@@ -779,7 +868,7 @@
                 <w:sz w:val="24"/>
                 <w:szCs w:val="24"/>
               </w:rPr>
-              <w:t xml:space="preserve"> on topic knowledge</w:t>
+              <w:t>s</w:t>
             </w:r>
             <w:r>
               <w:rPr>
@@ -787,6 +876,133 @@
                 <w:color w:val="FF0000"/>
                 <w:sz w:val="24"/>
                 <w:szCs w:val="24"/>
+              </w:rPr>
+              <w:t xml:space="preserve"> a comment on </w:t>
+            </w:r>
+            <w:r>
+              <w:rPr>
+                <w:rFonts w:asciiTheme="majorHAnsi" w:hAnsiTheme="majorHAnsi"/>
+                <w:color w:val="FF0000"/>
+                <w:sz w:val="24"/>
+                <w:szCs w:val="24"/>
+              </w:rPr>
+              <w:t>(</w:t>
+            </w:r>
+            <w:r>
+              <w:rPr>
+                <w:rFonts w:asciiTheme="majorHAnsi" w:hAnsiTheme="majorHAnsi"/>
+                <w:color w:val="FF0000"/>
+                <w:sz w:val="24"/>
+                <w:szCs w:val="24"/>
+                <w:highlight w:val="yellow"/>
+              </w:rPr>
+              <w:t>“</w:t>
+            </w:r>
+            <w:r>
+              <w:rPr>
+                <w:rFonts w:asciiTheme="majorHAnsi" w:hAnsiTheme="majorHAnsi"/>
+                <w:color w:val="FF0000"/>
+                <w:sz w:val="24"/>
+                <w:szCs w:val="24"/>
+                <w:highlight w:val="yellow"/>
+              </w:rPr>
+              <w:t xml:space="preserve">New </w:t>
+            </w:r>
+            <w:r>
+              <w:rPr>
+                <w:rFonts w:asciiTheme="majorHAnsi" w:hAnsiTheme="majorHAnsi"/>
+                <w:color w:val="FF0000"/>
+                <w:sz w:val="24"/>
+                <w:szCs w:val="24"/>
+                <w:highlight w:val="yellow"/>
+              </w:rPr>
+              <w:t>comment</w:t>
+            </w:r>
+            <w:r>
+              <w:rPr>
+                <w:rFonts w:asciiTheme="majorHAnsi" w:hAnsiTheme="majorHAnsi"/>
+                <w:color w:val="FF0000"/>
+                <w:sz w:val="24"/>
+                <w:szCs w:val="24"/>
+                <w:highlight w:val="yellow"/>
+              </w:rPr>
+              <w:t>”</w:t>
+            </w:r>
+            <w:r>
+              <w:rPr>
+                <w:rFonts w:asciiTheme="majorHAnsi" w:hAnsiTheme="majorHAnsi"/>
+                <w:color w:val="FF0000"/>
+                <w:sz w:val="24"/>
+                <w:szCs w:val="24"/>
+                <w:highlight w:val="yellow"/>
+              </w:rPr>
+              <w:t xml:space="preserve"> </w:t>
+            </w:r>
+            <w:r>
+              <w:rPr>
+                <w:rFonts w:asciiTheme="majorHAnsi" w:hAnsiTheme="majorHAnsi"/>
+                <w:color w:val="FF0000"/>
+                <w:sz w:val="24"/>
+                <w:szCs w:val="24"/>
+                <w:highlight w:val="yellow"/>
+              </w:rPr>
+              <w:t>text-area</w:t>
+            </w:r>
+            <w:r>
+              <w:rPr>
+                <w:rFonts w:asciiTheme="majorHAnsi" w:hAnsiTheme="majorHAnsi"/>
+                <w:color w:val="FF0000"/>
+                <w:sz w:val="24"/>
+                <w:szCs w:val="24"/>
+              </w:rPr>
+              <w:t>) comment box at</w:t>
+            </w:r>
+            <w:r>
+              <w:rPr>
+                <w:rFonts w:asciiTheme="majorHAnsi" w:hAnsiTheme="majorHAnsi"/>
+                <w:color w:val="FF0000"/>
+                <w:sz w:val="24"/>
+                <w:szCs w:val="24"/>
+              </w:rPr>
+              <w:t xml:space="preserve"> </w:t>
+            </w:r>
+            <w:r>
+              <w:rPr>
+                <w:rFonts w:asciiTheme="majorHAnsi" w:hAnsiTheme="majorHAnsi"/>
+                <w:color w:val="FF0000"/>
+                <w:sz w:val="24"/>
+                <w:szCs w:val="24"/>
+                <w:highlight w:val="yellow"/>
+              </w:rPr>
+              <w:t>“</w:t>
+            </w:r>
+            <w:r>
+              <w:rPr>
+                <w:rFonts w:asciiTheme="majorHAnsi" w:hAnsiTheme="majorHAnsi"/>
+                <w:color w:val="FF0000"/>
+                <w:sz w:val="24"/>
+                <w:szCs w:val="24"/>
+                <w:highlight w:val="yellow"/>
+              </w:rPr>
+              <w:t>topic knowledge</w:t>
+            </w:r>
+            <w:r>
+              <w:rPr>
+                <w:rFonts w:asciiTheme="majorHAnsi" w:hAnsiTheme="majorHAnsi"/>
+                <w:color w:val="FF0000"/>
+                <w:sz w:val="24"/>
+                <w:szCs w:val="24"/>
+                <w:highlight w:val="yellow"/>
+              </w:rPr>
+              <w:t>” page</w:t>
+            </w:r>
+            <w:r>
+              <w:rPr>
+                <w:rFonts w:asciiTheme="majorHAnsi" w:hAnsiTheme="majorHAnsi"/>
+                <w:color w:val="FF0000"/>
+                <w:sz w:val="24"/>
+                <w:szCs w:val="24"/>
+                <w:highlight w:val="yellow"/>
               </w:rPr>
               <w:t>.</w:t>
             </w:r>
@@ -1029,7 +1245,7 @@
             <w:tblPr>
               <w:tblStyle w:val="TableGrid"/>
               <w:tblW w:w="8825" w:type="dxa"/>
-              <w:tblLook w:val="04A0" w:firstRow="1" w:lastRow="0" w:firstColumn="1" w:lastColumn="0" w:noHBand="0" w:noVBand="1"/>
+              <w:tblLook w:val="04A0"/>
             </w:tblPr>
             <w:tblGrid>
               <w:gridCol w:w="739"/>
@@ -1176,7 +1392,31 @@
                       <w:sz w:val="24"/>
                       <w:szCs w:val="24"/>
                     </w:rPr>
-                    <w:t xml:space="preserve"> Director click on a topic knowledge</w:t>
+                    <w:t xml:space="preserve"> Director click on a </w:t>
+                  </w:r>
+                  <w:r>
+                    <w:rPr>
+                      <w:rFonts w:asciiTheme="majorHAnsi" w:hAnsiTheme="majorHAnsi"/>
+                      <w:sz w:val="24"/>
+                      <w:szCs w:val="24"/>
+                    </w:rPr>
+                    <w:t>“</w:t>
+                  </w:r>
+                  <w:r>
+                    <w:rPr>
+                      <w:rFonts w:asciiTheme="majorHAnsi" w:hAnsiTheme="majorHAnsi"/>
+                      <w:sz w:val="24"/>
+                      <w:szCs w:val="24"/>
+                    </w:rPr>
+                    <w:t>topic knowledge</w:t>
+                  </w:r>
+                  <w:r>
+                    <w:rPr>
+                      <w:rFonts w:asciiTheme="majorHAnsi" w:hAnsiTheme="majorHAnsi"/>
+                      <w:sz w:val="24"/>
+                      <w:szCs w:val="24"/>
+                    </w:rPr>
+                    <w:t>”</w:t>
                   </w:r>
                   <w:r>
                     <w:rPr>
@@ -1306,7 +1546,35 @@
                       <w:sz w:val="24"/>
                       <w:szCs w:val="24"/>
                     </w:rPr>
-                    <w:t>“Comment”: text-field</w:t>
+                    <w:t>“Comment”: text-</w:t>
+                  </w:r>
+                  <w:r>
+                    <w:rPr>
+                      <w:rFonts w:asciiTheme="majorHAnsi" w:hAnsiTheme="majorHAnsi"/>
+                      <w:color w:val="FF0000"/>
+                      <w:sz w:val="24"/>
+                      <w:szCs w:val="24"/>
+                    </w:rPr>
+                    <w:t>field (</w:t>
+                  </w:r>
+                  <w:r>
+                    <w:rPr>
+                      <w:rFonts w:asciiTheme="majorHAnsi" w:hAnsiTheme="majorHAnsi"/>
+                      <w:color w:val="FF0000"/>
+                      <w:sz w:val="24"/>
+                      <w:szCs w:val="24"/>
+                      <w:highlight w:val="yellow"/>
+                    </w:rPr>
+                    <w:t>area</w:t>
+                  </w:r>
+                  <w:r>
+                    <w:rPr>
+                      <w:rFonts w:asciiTheme="majorHAnsi" w:hAnsiTheme="majorHAnsi"/>
+                      <w:color w:val="FF0000"/>
+                      <w:sz w:val="24"/>
+                      <w:szCs w:val="24"/>
+                    </w:rPr>
+                    <w:t>)</w:t>
                   </w:r>
                   <w:r>
                     <w:rPr>
@@ -1441,6 +1709,14 @@
                     </w:rPr>
                     <w:t xml:space="preserve"> click “Reply” button</w:t>
                   </w:r>
+                  <w:r>
+                    <w:rPr>
+                      <w:rFonts w:asciiTheme="majorHAnsi" w:hAnsiTheme="majorHAnsi"/>
+                      <w:sz w:val="24"/>
+                      <w:szCs w:val="24"/>
+                    </w:rPr>
+                    <w:t>.</w:t>
+                  </w:r>
                 </w:p>
                 <w:p>
                   <w:pPr>
@@ -1459,6 +1735,26 @@
                       <w:szCs w:val="24"/>
                     </w:rPr>
                     <w:t>[Alternative Scenario: 1]</w:t>
+                  </w:r>
+                </w:p>
+                <w:p>
+                  <w:pPr>
+                    <w:pStyle w:val="ListParagraph"/>
+                    <w:ind w:left="0"/>
+                    <w:rPr>
+                      <w:rFonts w:asciiTheme="majorHAnsi" w:hAnsiTheme="majorHAnsi"/>
+                      <w:sz w:val="24"/>
+                      <w:szCs w:val="24"/>
+                    </w:rPr>
+                  </w:pPr>
+                  <w:r>
+                    <w:rPr>
+                      <w:rFonts w:asciiTheme="majorHAnsi" w:hAnsiTheme="majorHAnsi"/>
+                      <w:sz w:val="24"/>
+                      <w:szCs w:val="24"/>
+                      <w:highlight w:val="yellow"/>
+                    </w:rPr>
+                    <w:t>[Alternative 1]</w:t>
                   </w:r>
                 </w:p>
               </w:tc>
@@ -1498,7 +1794,32 @@
                       <w:sz w:val="24"/>
                       <w:szCs w:val="24"/>
                     </w:rPr>
-                    <w:t xml:space="preserve"> comment on topic page.</w:t>
+                    <w:t xml:space="preserve"> comment on topic</w:t>
+                  </w:r>
+                  <w:r>
+                    <w:rPr>
+                      <w:rFonts w:asciiTheme="majorHAnsi" w:hAnsiTheme="majorHAnsi"/>
+                      <w:sz w:val="24"/>
+                      <w:szCs w:val="24"/>
+                    </w:rPr>
+                    <w:t xml:space="preserve"> </w:t>
+                  </w:r>
+                  <w:r>
+                    <w:rPr>
+                      <w:rFonts w:asciiTheme="majorHAnsi" w:hAnsiTheme="majorHAnsi"/>
+                      <w:sz w:val="24"/>
+                      <w:szCs w:val="24"/>
+                      <w:highlight w:val="yellow"/>
+                    </w:rPr>
+                    <w:t>knowledge</w:t>
+                  </w:r>
+                  <w:r>
+                    <w:rPr>
+                      <w:rFonts w:asciiTheme="majorHAnsi" w:hAnsiTheme="majorHAnsi"/>
+                      <w:sz w:val="24"/>
+                      <w:szCs w:val="24"/>
+                    </w:rPr>
+                    <w:t xml:space="preserve"> page.</w:t>
                   </w:r>
                 </w:p>
                 <w:p>
@@ -1517,7 +1838,24 @@
                       <w:sz w:val="24"/>
                       <w:szCs w:val="24"/>
                     </w:rPr>
-                    <w:t>[Exceptions: 1]</w:t>
+                    <w:t>[Exceptions: 1</w:t>
+                  </w:r>
+                  <w:r>
+                    <w:rPr>
+                      <w:rFonts w:asciiTheme="majorHAnsi" w:hAnsiTheme="majorHAnsi"/>
+                      <w:sz w:val="24"/>
+                      <w:szCs w:val="24"/>
+                      <w:highlight w:val="yellow"/>
+                    </w:rPr>
+                    <w:t>, 2</w:t>
+                  </w:r>
+                  <w:r>
+                    <w:rPr>
+                      <w:rFonts w:asciiTheme="majorHAnsi" w:hAnsiTheme="majorHAnsi"/>
+                      <w:sz w:val="24"/>
+                      <w:szCs w:val="24"/>
+                    </w:rPr>
+                    <w:t>]</w:t>
                   </w:r>
                 </w:p>
               </w:tc>
@@ -1561,12 +1899,12 @@
             <w:tblPr>
               <w:tblStyle w:val="TableGrid"/>
               <w:tblW w:w="8795" w:type="dxa"/>
-              <w:tblLook w:val="04A0" w:firstRow="1" w:lastRow="0" w:firstColumn="1" w:lastColumn="0" w:noHBand="0" w:noVBand="1"/>
+              <w:tblLook w:val="04A0"/>
             </w:tblPr>
             <w:tblGrid>
-              <w:gridCol w:w="495"/>
-              <w:gridCol w:w="3548"/>
-              <w:gridCol w:w="4752"/>
+              <w:gridCol w:w="510"/>
+              <w:gridCol w:w="3541"/>
+              <w:gridCol w:w="4744"/>
             </w:tblGrid>
             <w:tr>
               <w:trPr>
@@ -1700,7 +2038,6 @@
                       <w:sz w:val="24"/>
                       <w:szCs w:val="24"/>
                     </w:rPr>
-                    <w:lastRenderedPageBreak/>
                     <w:t>1</w:t>
                   </w:r>
                 </w:p>
@@ -1801,7 +2138,16 @@
                       <w:sz w:val="24"/>
                       <w:szCs w:val="24"/>
                     </w:rPr>
-                    <w:t xml:space="preserve"> and there is not new added comment.</w:t>
+                    <w:t xml:space="preserve"> and there is </w:t>
+                  </w:r>
+                  <w:r>
+                    <w:rPr>
+                      <w:rFonts w:asciiTheme="majorHAnsi" w:hAnsiTheme="majorHAnsi"/>
+                      <w:sz w:val="24"/>
+                      <w:szCs w:val="24"/>
+                    </w:rPr>
+                    <w:lastRenderedPageBreak/>
+                    <w:t>not new added comment.</w:t>
                   </w:r>
                 </w:p>
               </w:tc>
@@ -1845,12 +2191,12 @@
             <w:tblPr>
               <w:tblStyle w:val="TableGrid"/>
               <w:tblW w:w="8795" w:type="dxa"/>
-              <w:tblLook w:val="04A0" w:firstRow="1" w:lastRow="0" w:firstColumn="1" w:lastColumn="0" w:noHBand="0" w:noVBand="1"/>
+              <w:tblLook w:val="04A0"/>
             </w:tblPr>
             <w:tblGrid>
-              <w:gridCol w:w="495"/>
-              <w:gridCol w:w="3548"/>
-              <w:gridCol w:w="4752"/>
+              <w:gridCol w:w="510"/>
+              <w:gridCol w:w="3542"/>
+              <w:gridCol w:w="4743"/>
             </w:tblGrid>
             <w:tr>
               <w:trPr>
@@ -1858,7 +2204,7 @@
               </w:trPr>
               <w:tc>
                 <w:tcPr>
-                  <w:tcW w:w="495" w:type="dxa"/>
+                  <w:tcW w:w="498" w:type="dxa"/>
                   <w:tcBorders>
                     <w:top w:val="single" w:sz="4" w:space="0" w:color="auto"/>
                     <w:left w:val="single" w:sz="4" w:space="0" w:color="auto"/>
@@ -1890,7 +2236,7 @@
               </w:tc>
               <w:tc>
                 <w:tcPr>
-                  <w:tcW w:w="3548" w:type="dxa"/>
+                  <w:tcW w:w="3547" w:type="dxa"/>
                   <w:tcBorders>
                     <w:top w:val="single" w:sz="4" w:space="0" w:color="auto"/>
                     <w:left w:val="single" w:sz="4" w:space="0" w:color="auto"/>
@@ -1922,7 +2268,7 @@
               </w:tc>
               <w:tc>
                 <w:tcPr>
-                  <w:tcW w:w="4752" w:type="dxa"/>
+                  <w:tcW w:w="4750" w:type="dxa"/>
                   <w:tcBorders>
                     <w:top w:val="single" w:sz="4" w:space="0" w:color="auto"/>
                     <w:left w:val="single" w:sz="4" w:space="0" w:color="auto"/>
@@ -1959,7 +2305,7 @@
               </w:trPr>
               <w:tc>
                 <w:tcPr>
-                  <w:tcW w:w="495" w:type="dxa"/>
+                  <w:tcW w:w="498" w:type="dxa"/>
                   <w:tcBorders>
                     <w:top w:val="single" w:sz="4" w:space="0" w:color="auto"/>
                     <w:left w:val="single" w:sz="4" w:space="0" w:color="auto"/>
@@ -1990,7 +2336,7 @@
               </w:tc>
               <w:tc>
                 <w:tcPr>
-                  <w:tcW w:w="3548" w:type="dxa"/>
+                  <w:tcW w:w="3547" w:type="dxa"/>
                   <w:tcBorders>
                     <w:top w:val="single" w:sz="4" w:space="0" w:color="auto"/>
                     <w:left w:val="single" w:sz="4" w:space="0" w:color="auto"/>
@@ -2052,7 +2398,7 @@
               </w:tc>
               <w:tc>
                 <w:tcPr>
-                  <w:tcW w:w="4752" w:type="dxa"/>
+                  <w:tcW w:w="4750" w:type="dxa"/>
                   <w:tcBorders>
                     <w:top w:val="single" w:sz="4" w:space="0" w:color="auto"/>
                     <w:left w:val="single" w:sz="4" w:space="0" w:color="auto"/>
@@ -2105,6 +2451,105 @@
                 </w:p>
               </w:tc>
             </w:tr>
+            <w:tr>
+              <w:trPr>
+                <w:trHeight w:val="591"/>
+              </w:trPr>
+              <w:tc>
+                <w:tcPr>
+                  <w:tcW w:w="498" w:type="dxa"/>
+                  <w:tcBorders>
+                    <w:top w:val="single" w:sz="4" w:space="0" w:color="auto"/>
+                    <w:left w:val="single" w:sz="4" w:space="0" w:color="auto"/>
+                    <w:bottom w:val="single" w:sz="4" w:space="0" w:color="auto"/>
+                    <w:right w:val="single" w:sz="4" w:space="0" w:color="auto"/>
+                  </w:tcBorders>
+                  <w:hideMark/>
+                </w:tcPr>
+                <w:p>
+                  <w:pPr>
+                    <w:jc w:val="center"/>
+                    <w:rPr>
+                      <w:rFonts w:asciiTheme="majorHAnsi" w:hAnsiTheme="majorHAnsi"/>
+                      <w:sz w:val="24"/>
+                      <w:szCs w:val="24"/>
+                      <w:highlight w:val="yellow"/>
+                    </w:rPr>
+                  </w:pPr>
+                  <w:r>
+                    <w:rPr>
+                      <w:rFonts w:asciiTheme="majorHAnsi" w:hAnsiTheme="majorHAnsi"/>
+                      <w:sz w:val="24"/>
+                      <w:szCs w:val="24"/>
+                      <w:highlight w:val="yellow"/>
+                    </w:rPr>
+                    <w:t>2</w:t>
+                  </w:r>
+                </w:p>
+              </w:tc>
+              <w:tc>
+                <w:tcPr>
+                  <w:tcW w:w="3547" w:type="dxa"/>
+                  <w:tcBorders>
+                    <w:top w:val="single" w:sz="4" w:space="0" w:color="auto"/>
+                    <w:left w:val="single" w:sz="4" w:space="0" w:color="auto"/>
+                    <w:bottom w:val="single" w:sz="4" w:space="0" w:color="auto"/>
+                    <w:right w:val="single" w:sz="4" w:space="0" w:color="auto"/>
+                  </w:tcBorders>
+                  <w:hideMark/>
+                </w:tcPr>
+                <w:p>
+                  <w:pPr>
+                    <w:rPr>
+                      <w:rFonts w:asciiTheme="majorHAnsi" w:hAnsiTheme="majorHAnsi"/>
+                      <w:sz w:val="24"/>
+                      <w:szCs w:val="24"/>
+                      <w:highlight w:val="yellow"/>
+                    </w:rPr>
+                  </w:pPr>
+                  <w:r>
+                    <w:rPr>
+                      <w:rFonts w:asciiTheme="majorHAnsi" w:hAnsiTheme="majorHAnsi"/>
+                      <w:sz w:val="24"/>
+                      <w:szCs w:val="24"/>
+                      <w:highlight w:val="yellow"/>
+                    </w:rPr>
+                    <w:t>User input more than 50000 characters</w:t>
+                  </w:r>
+                </w:p>
+              </w:tc>
+              <w:tc>
+                <w:tcPr>
+                  <w:tcW w:w="4750" w:type="dxa"/>
+                  <w:tcBorders>
+                    <w:top w:val="single" w:sz="4" w:space="0" w:color="auto"/>
+                    <w:left w:val="single" w:sz="4" w:space="0" w:color="auto"/>
+                    <w:bottom w:val="single" w:sz="4" w:space="0" w:color="auto"/>
+                    <w:right w:val="single" w:sz="4" w:space="0" w:color="auto"/>
+                  </w:tcBorders>
+                  <w:hideMark/>
+                </w:tcPr>
+                <w:p>
+                  <w:pPr>
+                    <w:rPr>
+                      <w:rFonts w:asciiTheme="majorHAnsi" w:hAnsiTheme="majorHAnsi"/>
+                      <w:sz w:val="24"/>
+                      <w:szCs w:val="24"/>
+                      <w:highlight w:val="yellow"/>
+                    </w:rPr>
+                  </w:pPr>
+                  <w:r>
+                    <w:rPr>
+                      <w:rFonts w:asciiTheme="majorHAnsi" w:hAnsiTheme="majorHAnsi"/>
+                      <w:sz w:val="24"/>
+                      <w:szCs w:val="24"/>
+                      <w:highlight w:val="yellow"/>
+                    </w:rPr>
+                    <w:t>Show error message: “Your comment is too long. Try again, please.”</w:t>
+                  </w:r>
+                </w:p>
+              </w:tc>
+            </w:tr>
           </w:tbl>
           <w:p>
             <w:pPr>
@@ -2265,6 +2710,25 @@
               </w:rPr>
               <w:t>.</w:t>
             </w:r>
+            <w:r>
+              <w:rPr>
+                <w:rFonts w:asciiTheme="majorHAnsi" w:hAnsiTheme="majorHAnsi"/>
+                <w:bCs/>
+                <w:sz w:val="24"/>
+                <w:szCs w:val="24"/>
+              </w:rPr>
+              <w:t xml:space="preserve"> </w:t>
+            </w:r>
+            <w:r>
+              <w:rPr>
+                <w:rFonts w:asciiTheme="majorHAnsi" w:hAnsiTheme="majorHAnsi"/>
+                <w:bCs/>
+                <w:sz w:val="24"/>
+                <w:szCs w:val="24"/>
+                <w:highlight w:val="yellow"/>
+              </w:rPr>
+              <w:t>(No need?)</w:t>
+            </w:r>
           </w:p>
           <w:p>
             <w:pPr>
@@ -2308,7 +2772,79 @@
                 <w:sz w:val="24"/>
                 <w:szCs w:val="24"/>
               </w:rPr>
-              <w:t xml:space="preserve"> Director can comment many times.</w:t>
+              <w:t xml:space="preserve"> Director can comment many times</w:t>
+            </w:r>
+            <w:r>
+              <w:rPr>
+                <w:rFonts w:asciiTheme="majorHAnsi" w:hAnsiTheme="majorHAnsi"/>
+                <w:bCs/>
+                <w:sz w:val="24"/>
+                <w:szCs w:val="24"/>
+              </w:rPr>
+              <w:t xml:space="preserve"> as they want</w:t>
+            </w:r>
+            <w:r>
+              <w:rPr>
+                <w:rFonts w:asciiTheme="majorHAnsi" w:hAnsiTheme="majorHAnsi"/>
+                <w:bCs/>
+                <w:sz w:val="24"/>
+                <w:szCs w:val="24"/>
+              </w:rPr>
+              <w:t>.</w:t>
+            </w:r>
+          </w:p>
+          <w:p>
+            <w:pPr>
+              <w:pStyle w:val="ListParagraph"/>
+              <w:numPr>
+                <w:ilvl w:val="0"/>
+                <w:numId w:val="4"/>
+              </w:numPr>
+              <w:spacing w:after="0" w:line="276" w:lineRule="auto"/>
+              <w:rPr>
+                <w:rFonts w:asciiTheme="majorHAnsi" w:hAnsiTheme="majorHAnsi"/>
+                <w:bCs/>
+                <w:sz w:val="24"/>
+                <w:szCs w:val="24"/>
+                <w:highlight w:val="yellow"/>
+              </w:rPr>
+            </w:pPr>
+            <w:r>
+              <w:rPr>
+                <w:rFonts w:asciiTheme="majorHAnsi" w:hAnsiTheme="majorHAnsi"/>
+                <w:bCs/>
+                <w:sz w:val="24"/>
+                <w:szCs w:val="24"/>
+                <w:highlight w:val="yellow"/>
+              </w:rPr>
+              <w:t>On success scenario, new comment will be added to database.</w:t>
+            </w:r>
+          </w:p>
+          <w:p>
+            <w:pPr>
+              <w:pStyle w:val="ListParagraph"/>
+              <w:numPr>
+                <w:ilvl w:val="0"/>
+                <w:numId w:val="4"/>
+              </w:numPr>
+              <w:spacing w:after="0" w:line="276" w:lineRule="auto"/>
+              <w:rPr>
+                <w:rFonts w:asciiTheme="majorHAnsi" w:hAnsiTheme="majorHAnsi"/>
+                <w:bCs/>
+                <w:sz w:val="24"/>
+                <w:szCs w:val="24"/>
+                <w:highlight w:val="yellow"/>
+              </w:rPr>
+            </w:pPr>
+            <w:r>
+              <w:rPr>
+                <w:rFonts w:asciiTheme="majorHAnsi" w:hAnsiTheme="majorHAnsi"/>
+                <w:bCs/>
+                <w:sz w:val="24"/>
+                <w:szCs w:val="24"/>
+                <w:highlight w:val="yellow"/>
+              </w:rPr>
+              <w:t>Exception must not be violated.</w:t>
             </w:r>
           </w:p>
         </w:tc>
@@ -2334,7 +2870,7 @@
 </file>
 
 <file path=word/numbering.xml><?xml version="1.0" encoding="utf-8"?>
-<w:numbering xmlns:wpc="http://schemas.microsoft.com/office/word/2010/wordprocessingCanvas" xmlns:mc="http://schemas.openxmlformats.org/markup-compatibility/2006" xmlns:o="urn:schemas-microsoft-com:office:office" xmlns:r="http://schemas.openxmlformats.org/officeDocument/2006/relationships" xmlns:m="http://schemas.openxmlformats.org/officeDocument/2006/math" xmlns:v="urn:schemas-microsoft-com:vml" xmlns:wp14="http://schemas.microsoft.com/office/word/2010/wordprocessingDrawing" xmlns:wp="http://schemas.openxmlformats.org/drawingml/2006/wordprocessingDrawing" xmlns:w10="urn:schemas-microsoft-com:office:word" xmlns:w="http://schemas.openxmlformats.org/wordprocessingml/2006/main" xmlns:w14="http://schemas.microsoft.com/office/word/2010/wordml" xmlns:w15="http://schemas.microsoft.com/office/word/2012/wordml" xmlns:wpg="http://schemas.microsoft.com/office/word/2010/wordprocessingGroup" xmlns:wpi="http://schemas.microsoft.com/office/word/2010/wordprocessingInk" xmlns:wne="http://schemas.microsoft.com/office/word/2006/wordml" xmlns:wps="http://schemas.microsoft.com/office/word/2010/wordprocessingShape" mc:Ignorable="w14 w15 wp14">
+<w:numbering xmlns:ve="http://schemas.openxmlformats.org/markup-compatibility/2006" xmlns:o="urn:schemas-microsoft-com:office:office" xmlns:r="http://schemas.openxmlformats.org/officeDocument/2006/relationships" xmlns:m="http://schemas.openxmlformats.org/officeDocument/2006/math" xmlns:v="urn:schemas-microsoft-com:vml" xmlns:wp="http://schemas.openxmlformats.org/drawingml/2006/wordprocessingDrawing" xmlns:w10="urn:schemas-microsoft-com:office:word" xmlns:w="http://schemas.openxmlformats.org/wordprocessingml/2006/main" xmlns:wne="http://schemas.microsoft.com/office/word/2006/wordml">
   <w:abstractNum w:abstractNumId="0">
     <w:nsid w:val="0E186ED3"/>
     <w:multiLevelType w:val="hybridMultilevel"/>
@@ -2919,7 +3455,7 @@
 </file>
 
 <file path=word/styles.xml><?xml version="1.0" encoding="utf-8"?>
-<w:styles xmlns:mc="http://schemas.openxmlformats.org/markup-compatibility/2006" xmlns:r="http://schemas.openxmlformats.org/officeDocument/2006/relationships" xmlns:w="http://schemas.openxmlformats.org/wordprocessingml/2006/main" xmlns:w14="http://schemas.microsoft.com/office/word/2010/wordml" xmlns:w15="http://schemas.microsoft.com/office/word/2012/wordml" mc:Ignorable="w14 w15">
+<w:styles xmlns:r="http://schemas.openxmlformats.org/officeDocument/2006/relationships" xmlns:w="http://schemas.openxmlformats.org/wordprocessingml/2006/main">
   <w:docDefaults>
     <w:rPrDefault>
       <w:rPr>
@@ -2935,378 +3471,144 @@
       </w:pPr>
     </w:pPrDefault>
   </w:docDefaults>
-  <w:latentStyles w:defLockedState="0" w:defUIPriority="99" w:defSemiHidden="0" w:defUnhideWhenUsed="0" w:defQFormat="0" w:count="371">
-    <w:lsdException w:name="Normal" w:uiPriority="0" w:qFormat="1"/>
-    <w:lsdException w:name="heading 1" w:uiPriority="9" w:qFormat="1"/>
-    <w:lsdException w:name="heading 2" w:semiHidden="1" w:uiPriority="9" w:unhideWhenUsed="1" w:qFormat="1"/>
-    <w:lsdException w:name="heading 3" w:semiHidden="1" w:uiPriority="9" w:unhideWhenUsed="1" w:qFormat="1"/>
-    <w:lsdException w:name="heading 4" w:semiHidden="1" w:uiPriority="9" w:unhideWhenUsed="1" w:qFormat="1"/>
-    <w:lsdException w:name="heading 5" w:semiHidden="1" w:uiPriority="9" w:unhideWhenUsed="1" w:qFormat="1"/>
-    <w:lsdException w:name="heading 6" w:semiHidden="1" w:uiPriority="9" w:unhideWhenUsed="1" w:qFormat="1"/>
-    <w:lsdException w:name="heading 7" w:semiHidden="1" w:uiPriority="9" w:unhideWhenUsed="1" w:qFormat="1"/>
-    <w:lsdException w:name="heading 8" w:semiHidden="1" w:uiPriority="9" w:unhideWhenUsed="1" w:qFormat="1"/>
-    <w:lsdException w:name="heading 9" w:semiHidden="1" w:uiPriority="9" w:unhideWhenUsed="1" w:qFormat="1"/>
-    <w:lsdException w:name="index 1" w:semiHidden="1" w:unhideWhenUsed="1"/>
-    <w:lsdException w:name="index 2" w:semiHidden="1" w:unhideWhenUsed="1"/>
-    <w:lsdException w:name="index 3" w:semiHidden="1" w:unhideWhenUsed="1"/>
-    <w:lsdException w:name="index 4" w:semiHidden="1" w:unhideWhenUsed="1"/>
-    <w:lsdException w:name="index 5" w:semiHidden="1" w:unhideWhenUsed="1"/>
-    <w:lsdException w:name="index 6" w:semiHidden="1" w:unhideWhenUsed="1"/>
-    <w:lsdException w:name="index 7" w:semiHidden="1" w:unhideWhenUsed="1"/>
-    <w:lsdException w:name="index 8" w:semiHidden="1" w:unhideWhenUsed="1"/>
-    <w:lsdException w:name="index 9" w:semiHidden="1" w:unhideWhenUsed="1"/>
-    <w:lsdException w:name="toc 1" w:semiHidden="1" w:uiPriority="39" w:unhideWhenUsed="1"/>
-    <w:lsdException w:name="toc 2" w:semiHidden="1" w:uiPriority="39" w:unhideWhenUsed="1"/>
-    <w:lsdException w:name="toc 3" w:semiHidden="1" w:uiPriority="39" w:unhideWhenUsed="1"/>
-    <w:lsdException w:name="toc 4" w:semiHidden="1" w:uiPriority="39" w:unhideWhenUsed="1"/>
-    <w:lsdException w:name="toc 5" w:semiHidden="1" w:uiPriority="39" w:unhideWhenUsed="1"/>
-    <w:lsdException w:name="toc 6" w:semiHidden="1" w:uiPriority="39" w:unhideWhenUsed="1"/>
-    <w:lsdException w:name="toc 7" w:semiHidden="1" w:uiPriority="39" w:unhideWhenUsed="1"/>
-    <w:lsdException w:name="toc 8" w:semiHidden="1" w:uiPriority="39" w:unhideWhenUsed="1"/>
-    <w:lsdException w:name="toc 9" w:semiHidden="1" w:uiPriority="39" w:unhideWhenUsed="1"/>
-    <w:lsdException w:name="Normal Indent" w:semiHidden="1" w:unhideWhenUsed="1"/>
-    <w:lsdException w:name="footnote text" w:semiHidden="1" w:unhideWhenUsed="1"/>
-    <w:lsdException w:name="annotation text" w:semiHidden="1" w:unhideWhenUsed="1"/>
-    <w:lsdException w:name="header" w:semiHidden="1" w:unhideWhenUsed="1"/>
-    <w:lsdException w:name="footer" w:semiHidden="1" w:unhideWhenUsed="1"/>
-    <w:lsdException w:name="index heading" w:semiHidden="1" w:unhideWhenUsed="1"/>
-    <w:lsdException w:name="caption" w:semiHidden="1" w:uiPriority="35" w:unhideWhenUsed="1" w:qFormat="1"/>
-    <w:lsdException w:name="table of figures" w:semiHidden="1" w:unhideWhenUsed="1"/>
-    <w:lsdException w:name="envelope address" w:semiHidden="1" w:unhideWhenUsed="1"/>
-    <w:lsdException w:name="envelope return" w:semiHidden="1" w:unhideWhenUsed="1"/>
-    <w:lsdException w:name="footnote reference" w:semiHidden="1" w:unhideWhenUsed="1"/>
-    <w:lsdException w:name="annotation reference" w:semiHidden="1" w:unhideWhenUsed="1"/>
-    <w:lsdException w:name="line number" w:semiHidden="1" w:unhideWhenUsed="1"/>
-    <w:lsdException w:name="page number" w:semiHidden="1" w:unhideWhenUsed="1"/>
-    <w:lsdException w:name="endnote reference" w:semiHidden="1" w:unhideWhenUsed="1"/>
-    <w:lsdException w:name="endnote text" w:semiHidden="1" w:unhideWhenUsed="1"/>
-    <w:lsdException w:name="table of authorities" w:semiHidden="1" w:unhideWhenUsed="1"/>
-    <w:lsdException w:name="macro" w:semiHidden="1" w:unhideWhenUsed="1"/>
-    <w:lsdException w:name="toa heading" w:semiHidden="1" w:unhideWhenUsed="1"/>
-    <w:lsdException w:name="List" w:semiHidden="1" w:unhideWhenUsed="1"/>
-    <w:lsdException w:name="List Bullet" w:semiHidden="1" w:unhideWhenUsed="1"/>
-    <w:lsdException w:name="List Number" w:semiHidden="1" w:unhideWhenUsed="1"/>
-    <w:lsdException w:name="List 2" w:semiHidden="1" w:unhideWhenUsed="1"/>
-    <w:lsdException w:name="List 3" w:semiHidden="1" w:unhideWhenUsed="1"/>
-    <w:lsdException w:name="List 4" w:semiHidden="1" w:unhideWhenUsed="1"/>
-    <w:lsdException w:name="List 5" w:semiHidden="1" w:unhideWhenUsed="1"/>
-    <w:lsdException w:name="List Bullet 2" w:semiHidden="1" w:unhideWhenUsed="1"/>
-    <w:lsdException w:name="List Bullet 3" w:semiHidden="1" w:unhideWhenUsed="1"/>
-    <w:lsdException w:name="List Bullet 4" w:semiHidden="1" w:unhideWhenUsed="1"/>
-    <w:lsdException w:name="List Bullet 5" w:semiHidden="1" w:unhideWhenUsed="1"/>
-    <w:lsdException w:name="List Number 2" w:semiHidden="1" w:unhideWhenUsed="1"/>
-    <w:lsdException w:name="List Number 3" w:semiHidden="1" w:unhideWhenUsed="1"/>
-    <w:lsdException w:name="List Number 4" w:semiHidden="1" w:unhideWhenUsed="1"/>
-    <w:lsdException w:name="List Number 5" w:semiHidden="1" w:unhideWhenUsed="1"/>
-    <w:lsdException w:name="Title" w:uiPriority="10" w:qFormat="1"/>
-    <w:lsdException w:name="Closing" w:semiHidden="1" w:unhideWhenUsed="1"/>
-    <w:lsdException w:name="Signature" w:semiHidden="1" w:unhideWhenUsed="1"/>
-    <w:lsdException w:name="Default Paragraph Font" w:semiHidden="1" w:uiPriority="1" w:unhideWhenUsed="1"/>
-    <w:lsdException w:name="Body Text" w:semiHidden="1" w:unhideWhenUsed="1"/>
-    <w:lsdException w:name="Body Text Indent" w:semiHidden="1" w:unhideWhenUsed="1"/>
-    <w:lsdException w:name="List Continue" w:semiHidden="1" w:unhideWhenUsed="1"/>
-    <w:lsdException w:name="List Continue 2" w:semiHidden="1" w:unhideWhenUsed="1"/>
-    <w:lsdException w:name="List Continue 3" w:semiHidden="1" w:unhideWhenUsed="1"/>
-    <w:lsdException w:name="List Continue 4" w:semiHidden="1" w:unhideWhenUsed="1"/>
-    <w:lsdException w:name="List Continue 5" w:semiHidden="1" w:unhideWhenUsed="1"/>
-    <w:lsdException w:name="Message Header" w:semiHidden="1" w:unhideWhenUsed="1"/>
-    <w:lsdException w:name="Subtitle" w:uiPriority="11" w:qFormat="1"/>
-    <w:lsdException w:name="Salutation" w:semiHidden="1" w:unhideWhenUsed="1"/>
-    <w:lsdException w:name="Date" w:semiHidden="1" w:unhideWhenUsed="1"/>
-    <w:lsdException w:name="Body Text First Indent" w:semiHidden="1" w:unhideWhenUsed="1"/>
-    <w:lsdException w:name="Body Text First Indent 2" w:semiHidden="1" w:unhideWhenUsed="1"/>
-    <w:lsdException w:name="Note Heading" w:semiHidden="1" w:unhideWhenUsed="1"/>
-    <w:lsdException w:name="Body Text 2" w:semiHidden="1" w:unhideWhenUsed="1"/>
-    <w:lsdException w:name="Body Text 3" w:semiHidden="1" w:unhideWhenUsed="1"/>
-    <w:lsdException w:name="Body Text Indent 2" w:semiHidden="1" w:unhideWhenUsed="1"/>
-    <w:lsdException w:name="Body Text Indent 3" w:semiHidden="1" w:unhideWhenUsed="1"/>
-    <w:lsdException w:name="Block Text" w:semiHidden="1" w:unhideWhenUsed="1"/>
-    <w:lsdException w:name="Hyperlink" w:semiHidden="1" w:unhideWhenUsed="1"/>
-    <w:lsdException w:name="FollowedHyperlink" w:semiHidden="1" w:unhideWhenUsed="1"/>
-    <w:lsdException w:name="Strong" w:uiPriority="22" w:qFormat="1"/>
-    <w:lsdException w:name="Emphasis" w:uiPriority="20" w:qFormat="1"/>
-    <w:lsdException w:name="Document Map" w:semiHidden="1" w:unhideWhenUsed="1"/>
-    <w:lsdException w:name="Plain Text" w:semiHidden="1" w:unhideWhenUsed="1"/>
-    <w:lsdException w:name="E-mail Signature" w:semiHidden="1" w:unhideWhenUsed="1"/>
-    <w:lsdException w:name="HTML Top of Form" w:semiHidden="1" w:unhideWhenUsed="1"/>
-    <w:lsdException w:name="HTML Bottom of Form" w:semiHidden="1" w:unhideWhenUsed="1"/>
-    <w:lsdException w:name="Normal (Web)" w:semiHidden="1" w:unhideWhenUsed="1"/>
-    <w:lsdException w:name="HTML Acronym" w:semiHidden="1" w:unhideWhenUsed="1"/>
-    <w:lsdException w:name="HTML Address" w:semiHidden="1" w:unhideWhenUsed="1"/>
-    <w:lsdException w:name="HTML Cite" w:semiHidden="1" w:unhideWhenUsed="1"/>
-    <w:lsdException w:name="HTML Code" w:semiHidden="1" w:unhideWhenUsed="1"/>
-    <w:lsdException w:name="HTML Definition" w:semiHidden="1" w:unhideWhenUsed="1"/>
-    <w:lsdException w:name="HTML Keyboard" w:semiHidden="1" w:unhideWhenUsed="1"/>
-    <w:lsdException w:name="HTML Preformatted" w:semiHidden="1" w:unhideWhenUsed="1"/>
-    <w:lsdException w:name="HTML Sample" w:semiHidden="1" w:unhideWhenUsed="1"/>
-    <w:lsdException w:name="HTML Typewriter" w:semiHidden="1" w:unhideWhenUsed="1"/>
-    <w:lsdException w:name="HTML Variable" w:semiHidden="1" w:unhideWhenUsed="1"/>
-    <w:lsdException w:name="Normal Table" w:semiHidden="1" w:unhideWhenUsed="1"/>
-    <w:lsdException w:name="annotation subject" w:semiHidden="1" w:unhideWhenUsed="1"/>
-    <w:lsdException w:name="No List" w:semiHidden="1" w:unhideWhenUsed="1"/>
-    <w:lsdException w:name="Outline List 1" w:semiHidden="1" w:unhideWhenUsed="1"/>
-    <w:lsdException w:name="Outline List 2" w:semiHidden="1" w:unhideWhenUsed="1"/>
-    <w:lsdException w:name="Outline List 3" w:semiHidden="1" w:unhideWhenUsed="1"/>
-    <w:lsdException w:name="Table Simple 1" w:semiHidden="1" w:unhideWhenUsed="1"/>
-    <w:lsdException w:name="Table Simple 2" w:semiHidden="1" w:unhideWhenUsed="1"/>
-    <w:lsdException w:name="Table Simple 3" w:semiHidden="1" w:unhideWhenUsed="1"/>
-    <w:lsdException w:name="Table Classic 1" w:semiHidden="1" w:unhideWhenUsed="1"/>
-    <w:lsdException w:name="Table Classic 2" w:semiHidden="1" w:unhideWhenUsed="1"/>
-    <w:lsdException w:name="Table Classic 3" w:semiHidden="1" w:unhideWhenUsed="1"/>
-    <w:lsdException w:name="Table Classic 4" w:semiHidden="1" w:unhideWhenUsed="1"/>
-    <w:lsdException w:name="Table Colorful 1" w:semiHidden="1" w:unhideWhenUsed="1"/>
-    <w:lsdException w:name="Table Colorful 2" w:semiHidden="1" w:unhideWhenUsed="1"/>
-    <w:lsdException w:name="Table Colorful 3" w:semiHidden="1" w:unhideWhenUsed="1"/>
-    <w:lsdException w:name="Table Columns 1" w:semiHidden="1" w:unhideWhenUsed="1"/>
-    <w:lsdException w:name="Table Columns 2" w:semiHidden="1" w:unhideWhenUsed="1"/>
-    <w:lsdException w:name="Table Columns 3" w:semiHidden="1" w:unhideWhenUsed="1"/>
-    <w:lsdException w:name="Table Columns 4" w:semiHidden="1" w:unhideWhenUsed="1"/>
-    <w:lsdException w:name="Table Columns 5" w:semiHidden="1" w:unhideWhenUsed="1"/>
-    <w:lsdException w:name="Table Grid 1" w:semiHidden="1" w:unhideWhenUsed="1"/>
-    <w:lsdException w:name="Table Grid 2" w:semiHidden="1" w:unhideWhenUsed="1"/>
-    <w:lsdException w:name="Table Grid 3" w:semiHidden="1" w:unhideWhenUsed="1"/>
-    <w:lsdException w:name="Table Grid 4" w:semiHidden="1" w:unhideWhenUsed="1"/>
-    <w:lsdException w:name="Table Grid 5" w:semiHidden="1" w:unhideWhenUsed="1"/>
-    <w:lsdException w:name="Table Grid 6" w:semiHidden="1" w:unhideWhenUsed="1"/>
-    <w:lsdException w:name="Table Grid 7" w:semiHidden="1" w:unhideWhenUsed="1"/>
-    <w:lsdException w:name="Table Grid 8" w:semiHidden="1" w:unhideWhenUsed="1"/>
-    <w:lsdException w:name="Table List 1" w:semiHidden="1" w:unhideWhenUsed="1"/>
-    <w:lsdException w:name="Table List 2" w:semiHidden="1" w:unhideWhenUsed="1"/>
-    <w:lsdException w:name="Table List 3" w:semiHidden="1" w:unhideWhenUsed="1"/>
-    <w:lsdException w:name="Table List 4" w:semiHidden="1" w:unhideWhenUsed="1"/>
-    <w:lsdException w:name="Table List 5" w:semiHidden="1" w:unhideWhenUsed="1"/>
-    <w:lsdException w:name="Table List 6" w:semiHidden="1" w:unhideWhenUsed="1"/>
-    <w:lsdException w:name="Table List 7" w:semiHidden="1" w:unhideWhenUsed="1"/>
-    <w:lsdException w:name="Table List 8" w:semiHidden="1" w:unhideWhenUsed="1"/>
-    <w:lsdException w:name="Table 3D effects 1" w:semiHidden="1" w:unhideWhenUsed="1"/>
-    <w:lsdException w:name="Table 3D effects 2" w:semiHidden="1" w:unhideWhenUsed="1"/>
-    <w:lsdException w:name="Table 3D effects 3" w:semiHidden="1" w:unhideWhenUsed="1"/>
-    <w:lsdException w:name="Table Contemporary" w:semiHidden="1" w:unhideWhenUsed="1"/>
-    <w:lsdException w:name="Table Elegant" w:semiHidden="1" w:unhideWhenUsed="1"/>
-    <w:lsdException w:name="Table Professional" w:semiHidden="1" w:unhideWhenUsed="1"/>
-    <w:lsdException w:name="Table Subtle 1" w:semiHidden="1" w:unhideWhenUsed="1"/>
-    <w:lsdException w:name="Table Subtle 2" w:semiHidden="1" w:unhideWhenUsed="1"/>
-    <w:lsdException w:name="Table Web 1" w:semiHidden="1" w:unhideWhenUsed="1"/>
-    <w:lsdException w:name="Table Web 2" w:semiHidden="1" w:unhideWhenUsed="1"/>
-    <w:lsdException w:name="Table Web 3" w:semiHidden="1" w:unhideWhenUsed="1"/>
-    <w:lsdException w:name="Balloon Text" w:semiHidden="1" w:unhideWhenUsed="1"/>
-    <w:lsdException w:name="Table Grid" w:uiPriority="59"/>
-    <w:lsdException w:name="Table Theme" w:semiHidden="1" w:unhideWhenUsed="1"/>
-    <w:lsdException w:name="Placeholder Text" w:semiHidden="1"/>
-    <w:lsdException w:name="No Spacing" w:uiPriority="1" w:qFormat="1"/>
-    <w:lsdException w:name="Light Shading" w:uiPriority="60"/>
-    <w:lsdException w:name="Light List" w:uiPriority="61"/>
-    <w:lsdException w:name="Light Grid" w:uiPriority="62"/>
-    <w:lsdException w:name="Medium Shading 1" w:uiPriority="63"/>
-    <w:lsdException w:name="Medium Shading 2" w:uiPriority="64"/>
-    <w:lsdException w:name="Medium List 1" w:uiPriority="65"/>
-    <w:lsdException w:name="Medium List 2" w:uiPriority="66"/>
-    <w:lsdException w:name="Medium Grid 1" w:uiPriority="67"/>
-    <w:lsdException w:name="Medium Grid 2" w:uiPriority="68"/>
-    <w:lsdException w:name="Medium Grid 3" w:uiPriority="69"/>
-    <w:lsdException w:name="Dark List" w:uiPriority="70"/>
-    <w:lsdException w:name="Colorful Shading" w:uiPriority="71"/>
-    <w:lsdException w:name="Colorful List" w:uiPriority="72"/>
-    <w:lsdException w:name="Colorful Grid" w:uiPriority="73"/>
-    <w:lsdException w:name="Light Shading Accent 1" w:uiPriority="60"/>
-    <w:lsdException w:name="Light List Accent 1" w:uiPriority="61"/>
-    <w:lsdException w:name="Light Grid Accent 1" w:uiPriority="62"/>
-    <w:lsdException w:name="Medium Shading 1 Accent 1" w:uiPriority="63"/>
-    <w:lsdException w:name="Medium Shading 2 Accent 1" w:uiPriority="64"/>
-    <w:lsdException w:name="Medium List 1 Accent 1" w:uiPriority="65"/>
-    <w:lsdException w:name="Revision" w:semiHidden="1"/>
-    <w:lsdException w:name="List Paragraph" w:uiPriority="34" w:qFormat="1"/>
-    <w:lsdException w:name="Quote" w:uiPriority="29" w:qFormat="1"/>
-    <w:lsdException w:name="Intense Quote" w:uiPriority="30" w:qFormat="1"/>
-    <w:lsdException w:name="Medium List 2 Accent 1" w:uiPriority="66"/>
-    <w:lsdException w:name="Medium Grid 1 Accent 1" w:uiPriority="67"/>
-    <w:lsdException w:name="Medium Grid 2 Accent 1" w:uiPriority="68"/>
-    <w:lsdException w:name="Medium Grid 3 Accent 1" w:uiPriority="69"/>
-    <w:lsdException w:name="Dark List Accent 1" w:uiPriority="70"/>
-    <w:lsdException w:name="Colorful Shading Accent 1" w:uiPriority="71"/>
-    <w:lsdException w:name="Colorful List Accent 1" w:uiPriority="72"/>
-    <w:lsdException w:name="Colorful Grid Accent 1" w:uiPriority="73"/>
-    <w:lsdException w:name="Light Shading Accent 2" w:uiPriority="60"/>
-    <w:lsdException w:name="Light List Accent 2" w:uiPriority="61"/>
-    <w:lsdException w:name="Light Grid Accent 2" w:uiPriority="62"/>
-    <w:lsdException w:name="Medium Shading 1 Accent 2" w:uiPriority="63"/>
-    <w:lsdException w:name="Medium Shading 2 Accent 2" w:uiPriority="64"/>
-    <w:lsdException w:name="Medium List 1 Accent 2" w:uiPriority="65"/>
-    <w:lsdException w:name="Medium List 2 Accent 2" w:uiPriority="66"/>
-    <w:lsdException w:name="Medium Grid 1 Accent 2" w:uiPriority="67"/>
-    <w:lsdException w:name="Medium Grid 2 Accent 2" w:uiPriority="68"/>
-    <w:lsdException w:name="Medium Grid 3 Accent 2" w:uiPriority="69"/>
-    <w:lsdException w:name="Dark List Accent 2" w:uiPriority="70"/>
-    <w:lsdException w:name="Colorful Shading Accent 2" w:uiPriority="71"/>
-    <w:lsdException w:name="Colorful List Accent 2" w:uiPriority="72"/>
-    <w:lsdException w:name="Colorful Grid Accent 2" w:uiPriority="73"/>
-    <w:lsdException w:name="Light Shading Accent 3" w:uiPriority="60"/>
-    <w:lsdException w:name="Light List Accent 3" w:uiPriority="61"/>
-    <w:lsdException w:name="Light Grid Accent 3" w:uiPriority="62"/>
-    <w:lsdException w:name="Medium Shading 1 Accent 3" w:uiPriority="63"/>
-    <w:lsdException w:name="Medium Shading 2 Accent 3" w:uiPriority="64"/>
-    <w:lsdException w:name="Medium List 1 Accent 3" w:uiPriority="65"/>
-    <w:lsdException w:name="Medium List 2 Accent 3" w:uiPriority="66"/>
-    <w:lsdException w:name="Medium Grid 1 Accent 3" w:uiPriority="67"/>
-    <w:lsdException w:name="Medium Grid 2 Accent 3" w:uiPriority="68"/>
-    <w:lsdException w:name="Medium Grid 3 Accent 3" w:uiPriority="69"/>
-    <w:lsdException w:name="Dark List Accent 3" w:uiPriority="70"/>
-    <w:lsdException w:name="Colorful Shading Accent 3" w:uiPriority="71"/>
-    <w:lsdException w:name="Colorful List Accent 3" w:uiPriority="72"/>
-    <w:lsdException w:name="Colorful Grid Accent 3" w:uiPriority="73"/>
-    <w:lsdException w:name="Light Shading Accent 4" w:uiPriority="60"/>
-    <w:lsdException w:name="Light List Accent 4" w:uiPriority="61"/>
-    <w:lsdException w:name="Light Grid Accent 4" w:uiPriority="62"/>
-    <w:lsdException w:name="Medium Shading 1 Accent 4" w:uiPriority="63"/>
-    <w:lsdException w:name="Medium Shading 2 Accent 4" w:uiPriority="64"/>
-    <w:lsdException w:name="Medium List 1 Accent 4" w:uiPriority="65"/>
-    <w:lsdException w:name="Medium List 2 Accent 4" w:uiPriority="66"/>
-    <w:lsdException w:name="Medium Grid 1 Accent 4" w:uiPriority="67"/>
-    <w:lsdException w:name="Medium Grid 2 Accent 4" w:uiPriority="68"/>
-    <w:lsdException w:name="Medium Grid 3 Accent 4" w:uiPriority="69"/>
-    <w:lsdException w:name="Dark List Accent 4" w:uiPriority="70"/>
-    <w:lsdException w:name="Colorful Shading Accent 4" w:uiPriority="71"/>
-    <w:lsdException w:name="Colorful List Accent 4" w:uiPriority="72"/>
-    <w:lsdException w:name="Colorful Grid Accent 4" w:uiPriority="73"/>
-    <w:lsdException w:name="Light Shading Accent 5" w:uiPriority="60"/>
-    <w:lsdException w:name="Light List Accent 5" w:uiPriority="61"/>
-    <w:lsdException w:name="Light Grid Accent 5" w:uiPriority="62"/>
-    <w:lsdException w:name="Medium Shading 1 Accent 5" w:uiPriority="63"/>
-    <w:lsdException w:name="Medium Shading 2 Accent 5" w:uiPriority="64"/>
-    <w:lsdException w:name="Medium List 1 Accent 5" w:uiPriority="65"/>
-    <w:lsdException w:name="Medium List 2 Accent 5" w:uiPriority="66"/>
-    <w:lsdException w:name="Medium Grid 1 Accent 5" w:uiPriority="67"/>
-    <w:lsdException w:name="Medium Grid 2 Accent 5" w:uiPriority="68"/>
-    <w:lsdException w:name="Medium Grid 3 Accent 5" w:uiPriority="69"/>
-    <w:lsdException w:name="Dark List Accent 5" w:uiPriority="70"/>
-    <w:lsdException w:name="Colorful Shading Accent 5" w:uiPriority="71"/>
-    <w:lsdException w:name="Colorful List Accent 5" w:uiPriority="72"/>
-    <w:lsdException w:name="Colorful Grid Accent 5" w:uiPriority="73"/>
-    <w:lsdException w:name="Light Shading Accent 6" w:uiPriority="60"/>
-    <w:lsdException w:name="Light List Accent 6" w:uiPriority="61"/>
-    <w:lsdException w:name="Light Grid Accent 6" w:uiPriority="62"/>
-    <w:lsdException w:name="Medium Shading 1 Accent 6" w:uiPriority="63"/>
-    <w:lsdException w:name="Medium Shading 2 Accent 6" w:uiPriority="64"/>
-    <w:lsdException w:name="Medium List 1 Accent 6" w:uiPriority="65"/>
-    <w:lsdException w:name="Medium List 2 Accent 6" w:uiPriority="66"/>
-    <w:lsdException w:name="Medium Grid 1 Accent 6" w:uiPriority="67"/>
-    <w:lsdException w:name="Medium Grid 2 Accent 6" w:uiPriority="68"/>
-    <w:lsdException w:name="Medium Grid 3 Accent 6" w:uiPriority="69"/>
-    <w:lsdException w:name="Dark List Accent 6" w:uiPriority="70"/>
-    <w:lsdException w:name="Colorful Shading Accent 6" w:uiPriority="71"/>
-    <w:lsdException w:name="Colorful List Accent 6" w:uiPriority="72"/>
-    <w:lsdException w:name="Colorful Grid Accent 6" w:uiPriority="73"/>
-    <w:lsdException w:name="Subtle Emphasis" w:uiPriority="19" w:qFormat="1"/>
-    <w:lsdException w:name="Intense Emphasis" w:uiPriority="21" w:qFormat="1"/>
-    <w:lsdException w:name="Subtle Reference" w:uiPriority="31" w:qFormat="1"/>
-    <w:lsdException w:name="Intense Reference" w:uiPriority="32" w:qFormat="1"/>
-    <w:lsdException w:name="Book Title" w:uiPriority="33" w:qFormat="1"/>
-    <w:lsdException w:name="Bibliography" w:semiHidden="1" w:uiPriority="37" w:unhideWhenUsed="1"/>
-    <w:lsdException w:name="TOC Heading" w:semiHidden="1" w:uiPriority="39" w:unhideWhenUsed="1" w:qFormat="1"/>
-    <w:lsdException w:name="Plain Table 1" w:uiPriority="41"/>
-    <w:lsdException w:name="Plain Table 2" w:uiPriority="42"/>
-    <w:lsdException w:name="Plain Table 3" w:uiPriority="43"/>
-    <w:lsdException w:name="Plain Table 4" w:uiPriority="44"/>
-    <w:lsdException w:name="Plain Table 5" w:uiPriority="45"/>
-    <w:lsdException w:name="Grid Table Light" w:uiPriority="40"/>
-    <w:lsdException w:name="Grid Table 1 Light" w:uiPriority="46"/>
-    <w:lsdException w:name="Grid Table 2" w:uiPriority="47"/>
-    <w:lsdException w:name="Grid Table 3" w:uiPriority="48"/>
-    <w:lsdException w:name="Grid Table 4" w:uiPriority="49"/>
-    <w:lsdException w:name="Grid Table 5 Dark" w:uiPriority="50"/>
-    <w:lsdException w:name="Grid Table 6 Colorful" w:uiPriority="51"/>
-    <w:lsdException w:name="Grid Table 7 Colorful" w:uiPriority="52"/>
-    <w:lsdException w:name="Grid Table 1 Light Accent 1" w:uiPriority="46"/>
-    <w:lsdException w:name="Grid Table 2 Accent 1" w:uiPriority="47"/>
-    <w:lsdException w:name="Grid Table 3 Accent 1" w:uiPriority="48"/>
-    <w:lsdException w:name="Grid Table 4 Accent 1" w:uiPriority="49"/>
-    <w:lsdException w:name="Grid Table 5 Dark Accent 1" w:uiPriority="50"/>
-    <w:lsdException w:name="Grid Table 6 Colorful Accent 1" w:uiPriority="51"/>
-    <w:lsdException w:name="Grid Table 7 Colorful Accent 1" w:uiPriority="52"/>
-    <w:lsdException w:name="Grid Table 1 Light Accent 2" w:uiPriority="46"/>
-    <w:lsdException w:name="Grid Table 2 Accent 2" w:uiPriority="47"/>
-    <w:lsdException w:name="Grid Table 3 Accent 2" w:uiPriority="48"/>
-    <w:lsdException w:name="Grid Table 4 Accent 2" w:uiPriority="49"/>
-    <w:lsdException w:name="Grid Table 5 Dark Accent 2" w:uiPriority="50"/>
-    <w:lsdException w:name="Grid Table 6 Colorful Accent 2" w:uiPriority="51"/>
-    <w:lsdException w:name="Grid Table 7 Colorful Accent 2" w:uiPriority="52"/>
-    <w:lsdException w:name="Grid Table 1 Light Accent 3" w:uiPriority="46"/>
-    <w:lsdException w:name="Grid Table 2 Accent 3" w:uiPriority="47"/>
-    <w:lsdException w:name="Grid Table 3 Accent 3" w:uiPriority="48"/>
-    <w:lsdException w:name="Grid Table 4 Accent 3" w:uiPriority="49"/>
-    <w:lsdException w:name="Grid Table 5 Dark Accent 3" w:uiPriority="50"/>
-    <w:lsdException w:name="Grid Table 6 Colorful Accent 3" w:uiPriority="51"/>
-    <w:lsdException w:name="Grid Table 7 Colorful Accent 3" w:uiPriority="52"/>
-    <w:lsdException w:name="Grid Table 1 Light Accent 4" w:uiPriority="46"/>
-    <w:lsdException w:name="Grid Table 2 Accent 4" w:uiPriority="47"/>
-    <w:lsdException w:name="Grid Table 3 Accent 4" w:uiPriority="48"/>
-    <w:lsdException w:name="Grid Table 4 Accent 4" w:uiPriority="49"/>
-    <w:lsdException w:name="Grid Table 5 Dark Accent 4" w:uiPriority="50"/>
-    <w:lsdException w:name="Grid Table 6 Colorful Accent 4" w:uiPriority="51"/>
-    <w:lsdException w:name="Grid Table 7 Colorful Accent 4" w:uiPriority="52"/>
-    <w:lsdException w:name="Grid Table 1 Light Accent 5" w:uiPriority="46"/>
-    <w:lsdException w:name="Grid Table 2 Accent 5" w:uiPriority="47"/>
-    <w:lsdException w:name="Grid Table 3 Accent 5" w:uiPriority="48"/>
-    <w:lsdException w:name="Grid Table 4 Accent 5" w:uiPriority="49"/>
-    <w:lsdException w:name="Grid Table 5 Dark Accent 5" w:uiPriority="50"/>
-    <w:lsdException w:name="Grid Table 6 Colorful Accent 5" w:uiPriority="51"/>
-    <w:lsdException w:name="Grid Table 7 Colorful Accent 5" w:uiPriority="52"/>
-    <w:lsdException w:name="Grid Table 1 Light Accent 6" w:uiPriority="46"/>
-    <w:lsdException w:name="Grid Table 2 Accent 6" w:uiPriority="47"/>
-    <w:lsdException w:name="Grid Table 3 Accent 6" w:uiPriority="48"/>
-    <w:lsdException w:name="Grid Table 4 Accent 6" w:uiPriority="49"/>
-    <w:lsdException w:name="Grid Table 5 Dark Accent 6" w:uiPriority="50"/>
-    <w:lsdException w:name="Grid Table 6 Colorful Accent 6" w:uiPriority="51"/>
-    <w:lsdException w:name="Grid Table 7 Colorful Accent 6" w:uiPriority="52"/>
-    <w:lsdException w:name="List Table 1 Light" w:uiPriority="46"/>
-    <w:lsdException w:name="List Table 2" w:uiPriority="47"/>
-    <w:lsdException w:name="List Table 3" w:uiPriority="48"/>
-    <w:lsdException w:name="List Table 4" w:uiPriority="49"/>
-    <w:lsdException w:name="List Table 5 Dark" w:uiPriority="50"/>
-    <w:lsdException w:name="List Table 6 Colorful" w:uiPriority="51"/>
-    <w:lsdException w:name="List Table 7 Colorful" w:uiPriority="52"/>
-    <w:lsdException w:name="List Table 1 Light Accent 1" w:uiPriority="46"/>
-    <w:lsdException w:name="List Table 2 Accent 1" w:uiPriority="47"/>
-    <w:lsdException w:name="List Table 3 Accent 1" w:uiPriority="48"/>
-    <w:lsdException w:name="List Table 4 Accent 1" w:uiPriority="49"/>
-    <w:lsdException w:name="List Table 5 Dark Accent 1" w:uiPriority="50"/>
-    <w:lsdException w:name="List Table 6 Colorful Accent 1" w:uiPriority="51"/>
-    <w:lsdException w:name="List Table 7 Colorful Accent 1" w:uiPriority="52"/>
-    <w:lsdException w:name="List Table 1 Light Accent 2" w:uiPriority="46"/>
-    <w:lsdException w:name="List Table 2 Accent 2" w:uiPriority="47"/>
-    <w:lsdException w:name="List Table 3 Accent 2" w:uiPriority="48"/>
-    <w:lsdException w:name="List Table 4 Accent 2" w:uiPriority="49"/>
-    <w:lsdException w:name="List Table 5 Dark Accent 2" w:uiPriority="50"/>
-    <w:lsdException w:name="List Table 6 Colorful Accent 2" w:uiPriority="51"/>
-    <w:lsdException w:name="List Table 7 Colorful Accent 2" w:uiPriority="52"/>
-    <w:lsdException w:name="List Table 1 Light Accent 3" w:uiPriority="46"/>
-    <w:lsdException w:name="List Table 2 Accent 3" w:uiPriority="47"/>
-    <w:lsdException w:name="List Table 3 Accent 3" w:uiPriority="48"/>
-    <w:lsdException w:name="List Table 4 Accent 3" w:uiPriority="49"/>
-    <w:lsdException w:name="List Table 5 Dark Accent 3" w:uiPriority="50"/>
-    <w:lsdException w:name="List Table 6 Colorful Accent 3" w:uiPriority="51"/>
-    <w:lsdException w:name="List Table 7 Colorful Accent 3" w:uiPriority="52"/>
-    <w:lsdException w:name="List Table 1 Light Accent 4" w:uiPriority="46"/>
-    <w:lsdException w:name="List Table 2 Accent 4" w:uiPriority="47"/>
-    <w:lsdException w:name="List Table 3 Accent 4" w:uiPriority="48"/>
-    <w:lsdException w:name="List Table 4 Accent 4" w:uiPriority="49"/>
-    <w:lsdException w:name="List Table 5 Dark Accent 4" w:uiPriority="50"/>
-    <w:lsdException w:name="List Table 6 Colorful Accent 4" w:uiPriority="51"/>
-    <w:lsdException w:name="List Table 7 Colorful Accent 4" w:uiPriority="52"/>
-    <w:lsdException w:name="List Table 1 Light Accent 5" w:uiPriority="46"/>
-    <w:lsdException w:name="List Table 2 Accent 5" w:uiPriority="47"/>
-    <w:lsdException w:name="List Table 3 Accent 5" w:uiPriority="48"/>
-    <w:lsdException w:name="List Table 4 Accent 5" w:uiPriority="49"/>
-    <w:lsdException w:name="List Table 5 Dark Accent 5" w:uiPriority="50"/>
-    <w:lsdException w:name="List Table 6 Colorful Accent 5" w:uiPriority="51"/>
-    <w:lsdException w:name="List Table 7 Colorful Accent 5" w:uiPriority="52"/>
-    <w:lsdException w:name="List Table 1 Light Accent 6" w:uiPriority="46"/>
-    <w:lsdException w:name="List Table 2 Accent 6" w:uiPriority="47"/>
-    <w:lsdException w:name="List Table 3 Accent 6" w:uiPriority="48"/>
-    <w:lsdException w:name="List Table 4 Accent 6" w:uiPriority="49"/>
-    <w:lsdException w:name="List Table 5 Dark Accent 6" w:uiPriority="50"/>
-    <w:lsdException w:name="List Table 6 Colorful Accent 6" w:uiPriority="51"/>
-    <w:lsdException w:name="List Table 7 Colorful Accent 6" w:uiPriority="52"/>
+  <w:latentStyles w:defLockedState="0" w:defUIPriority="99" w:defSemiHidden="1" w:defUnhideWhenUsed="1" w:defQFormat="0" w:count="267">
+    <w:lsdException w:name="Normal" w:semiHidden="0" w:uiPriority="0" w:unhideWhenUsed="0" w:qFormat="1"/>
+    <w:lsdException w:name="heading 1" w:semiHidden="0" w:uiPriority="9" w:unhideWhenUsed="0" w:qFormat="1"/>
+    <w:lsdException w:name="heading 2" w:uiPriority="9" w:qFormat="1"/>
+    <w:lsdException w:name="heading 3" w:uiPriority="9" w:qFormat="1"/>
+    <w:lsdException w:name="heading 4" w:uiPriority="9" w:qFormat="1"/>
+    <w:lsdException w:name="heading 5" w:uiPriority="9" w:qFormat="1"/>
+    <w:lsdException w:name="heading 6" w:uiPriority="9" w:qFormat="1"/>
+    <w:lsdException w:name="heading 7" w:uiPriority="9" w:qFormat="1"/>
+    <w:lsdException w:name="heading 8" w:uiPriority="9" w:qFormat="1"/>
+    <w:lsdException w:name="heading 9" w:uiPriority="9" w:qFormat="1"/>
+    <w:lsdException w:name="toc 1" w:uiPriority="39"/>
+    <w:lsdException w:name="toc 2" w:uiPriority="39"/>
+    <w:lsdException w:name="toc 3" w:uiPriority="39"/>
+    <w:lsdException w:name="toc 4" w:uiPriority="39"/>
+    <w:lsdException w:name="toc 5" w:uiPriority="39"/>
+    <w:lsdException w:name="toc 6" w:uiPriority="39"/>
+    <w:lsdException w:name="toc 7" w:uiPriority="39"/>
+    <w:lsdException w:name="toc 8" w:uiPriority="39"/>
+    <w:lsdException w:name="toc 9" w:uiPriority="39"/>
+    <w:lsdException w:name="caption" w:uiPriority="35" w:qFormat="1"/>
+    <w:lsdException w:name="Title" w:semiHidden="0" w:uiPriority="10" w:unhideWhenUsed="0" w:qFormat="1"/>
+    <w:lsdException w:name="Default Paragraph Font" w:uiPriority="1"/>
+    <w:lsdException w:name="Subtitle" w:semiHidden="0" w:uiPriority="11" w:unhideWhenUsed="0" w:qFormat="1"/>
+    <w:lsdException w:name="Strong" w:semiHidden="0" w:uiPriority="22" w:unhideWhenUsed="0" w:qFormat="1"/>
+    <w:lsdException w:name="Emphasis" w:semiHidden="0" w:uiPriority="20" w:unhideWhenUsed="0" w:qFormat="1"/>
+    <w:lsdException w:name="Table Grid" w:semiHidden="0" w:uiPriority="59" w:unhideWhenUsed="0"/>
+    <w:lsdException w:name="Placeholder Text" w:unhideWhenUsed="0"/>
+    <w:lsdException w:name="No Spacing" w:semiHidden="0" w:uiPriority="1" w:unhideWhenUsed="0" w:qFormat="1"/>
+    <w:lsdException w:name="Light Shading" w:semiHidden="0" w:uiPriority="60" w:unhideWhenUsed="0"/>
+    <w:lsdException w:name="Light List" w:semiHidden="0" w:uiPriority="61" w:unhideWhenUsed="0"/>
+    <w:lsdException w:name="Light Grid" w:semiHidden="0" w:uiPriority="62" w:unhideWhenUsed="0"/>
+    <w:lsdException w:name="Medium Shading 1" w:semiHidden="0" w:uiPriority="63" w:unhideWhenUsed="0"/>
+    <w:lsdException w:name="Medium Shading 2" w:semiHidden="0" w:uiPriority="64" w:unhideWhenUsed="0"/>
+    <w:lsdException w:name="Medium List 1" w:semiHidden="0" w:uiPriority="65" w:unhideWhenUsed="0"/>
+    <w:lsdException w:name="Medium List 2" w:semiHidden="0" w:uiPriority="66" w:unhideWhenUsed="0"/>
+    <w:lsdException w:name="Medium Grid 1" w:semiHidden="0" w:uiPriority="67" w:unhideWhenUsed="0"/>
+    <w:lsdException w:name="Medium Grid 2" w:semiHidden="0" w:uiPriority="68" w:unhideWhenUsed="0"/>
+    <w:lsdException w:name="Medium Grid 3" w:semiHidden="0" w:uiPriority="69" w:unhideWhenUsed="0"/>
+    <w:lsdException w:name="Dark List" w:semiHidden="0" w:uiPriority="70" w:unhideWhenUsed="0"/>
+    <w:lsdException w:name="Colorful Shading" w:semiHidden="0" w:uiPriority="71" w:unhideWhenUsed="0"/>
+    <w:lsdException w:name="Colorful List" w:semiHidden="0" w:uiPriority="72" w:unhideWhenUsed="0"/>
+    <w:lsdException w:name="Colorful Grid" w:semiHidden="0" w:uiPriority="73" w:unhideWhenUsed="0"/>
+    <w:lsdException w:name="Light Shading Accent 1" w:semiHidden="0" w:uiPriority="60" w:unhideWhenUsed="0"/>
+    <w:lsdException w:name="Light List Accent 1" w:semiHidden="0" w:uiPriority="61" w:unhideWhenUsed="0"/>
+    <w:lsdException w:name="Light Grid Accent 1" w:semiHidden="0" w:uiPriority="62" w:unhideWhenUsed="0"/>
+    <w:lsdException w:name="Medium Shading 1 Accent 1" w:semiHidden="0" w:uiPriority="63" w:unhideWhenUsed="0"/>
+    <w:lsdException w:name="Medium Shading 2 Accent 1" w:semiHidden="0" w:uiPriority="64" w:unhideWhenUsed="0"/>
+    <w:lsdException w:name="Medium List 1 Accent 1" w:semiHidden="0" w:uiPriority="65" w:unhideWhenUsed="0"/>
+    <w:lsdException w:name="Revision" w:unhideWhenUsed="0"/>
+    <w:lsdException w:name="List Paragraph" w:semiHidden="0" w:uiPriority="34" w:unhideWhenUsed="0" w:qFormat="1"/>
+    <w:lsdException w:name="Quote" w:semiHidden="0" w:uiPriority="29" w:unhideWhenUsed="0" w:qFormat="1"/>
+    <w:lsdException w:name="Intense Quote" w:semiHidden="0" w:uiPriority="30" w:unhideWhenUsed="0" w:qFormat="1"/>
+    <w:lsdException w:name="Medium List 2 Accent 1" w:semiHidden="0" w:uiPriority="66" w:unhideWhenUsed="0"/>
+    <w:lsdException w:name="Medium Grid 1 Accent 1" w:semiHidden="0" w:uiPriority="67" w:unhideWhenUsed="0"/>
+    <w:lsdException w:name="Medium Grid 2 Accent 1" w:semiHidden="0" w:uiPriority="68" w:unhideWhenUsed="0"/>
+    <w:lsdException w:name="Medium Grid 3 Accent 1" w:semiHidden="0" w:uiPriority="69" w:unhideWhenUsed="0"/>
+    <w:lsdException w:name="Dark List Accent 1" w:semiHidden="0" w:uiPriority="70" w:unhideWhenUsed="0"/>
+    <w:lsdException w:name="Colorful Shading Accent 1" w:semiHidden="0" w:uiPriority="71" w:unhideWhenUsed="0"/>
+    <w:lsdException w:name="Colorful List Accent 1" w:semiHidden="0" w:uiPriority="72" w:unhideWhenUsed="0"/>
+    <w:lsdException w:name="Colorful Grid Accent 1" w:semiHidden="0" w:uiPriority="73" w:unhideWhenUsed="0"/>
+    <w:lsdException w:name="Light Shading Accent 2" w:semiHidden="0" w:uiPriority="60" w:unhideWhenUsed="0"/>
+    <w:lsdException w:name="Light List Accent 2" w:semiHidden="0" w:uiPriority="61" w:unhideWhenUsed="0"/>
+    <w:lsdException w:name="Light Grid Accent 2" w:semiHidden="0" w:uiPriority="62" w:unhideWhenUsed="0"/>
+    <w:lsdException w:name="Medium Shading 1 Accent 2" w:semiHidden="0" w:uiPriority="63" w:unhideWhenUsed="0"/>
+    <w:lsdException w:name="Medium Shading 2 Accent 2" w:semiHidden="0" w:uiPriority="64" w:unhideWhenUsed="0"/>
+    <w:lsdException w:name="Medium List 1 Accent 2" w:semiHidden="0" w:uiPriority="65" w:unhideWhenUsed="0"/>
+    <w:lsdException w:name="Medium List 2 Accent 2" w:semiHidden="0" w:uiPriority="66" w:unhideWhenUsed="0"/>
+    <w:lsdException w:name="Medium Grid 1 Accent 2" w:semiHidden="0" w:uiPriority="67" w:unhideWhenUsed="0"/>
+    <w:lsdException w:name="Medium Grid 2 Accent 2" w:semiHidden="0" w:uiPriority="68" w:unhideWhenUsed="0"/>
+    <w:lsdException w:name="Medium Grid 3 Accent 2" w:semiHidden="0" w:uiPriority="69" w:unhideWhenUsed="0"/>
+    <w:lsdException w:name="Dark List Accent 2" w:semiHidden="0" w:uiPriority="70" w:unhideWhenUsed="0"/>
+    <w:lsdException w:name="Colorful Shading Accent 2" w:semiHidden="0" w:uiPriority="71" w:unhideWhenUsed="0"/>
+    <w:lsdException w:name="Colorful List Accent 2" w:semiHidden="0" w:uiPriority="72" w:unhideWhenUsed="0"/>
+    <w:lsdException w:name="Colorful Grid Accent 2" w:semiHidden="0" w:uiPriority="73" w:unhideWhenUsed="0"/>
+    <w:lsdException w:name="Light Shading Accent 3" w:semiHidden="0" w:uiPriority="60" w:unhideWhenUsed="0"/>
+    <w:lsdException w:name="Light List Accent 3" w:semiHidden="0" w:uiPriority="61" w:unhideWhenUsed="0"/>
+    <w:lsdException w:name="Light Grid Accent 3" w:semiHidden="0" w:uiPriority="62" w:unhideWhenUsed="0"/>
+    <w:lsdException w:name="Medium Shading 1 Accent 3" w:semiHidden="0" w:uiPriority="63" w:unhideWhenUsed="0"/>
+    <w:lsdException w:name="Medium Shading 2 Accent 3" w:semiHidden="0" w:uiPriority="64" w:unhideWhenUsed="0"/>
+    <w:lsdException w:name="Medium List 1 Accent 3" w:semiHidden="0" w:uiPriority="65" w:unhideWhenUsed="0"/>
+    <w:lsdException w:name="Medium List 2 Accent 3" w:semiHidden="0" w:uiPriority="66" w:unhideWhenUsed="0"/>
+    <w:lsdException w:name="Medium Grid 1 Accent 3" w:semiHidden="0" w:uiPriority="67" w:unhideWhenUsed="0"/>
+    <w:lsdException w:name="Medium Grid 2 Accent 3" w:semiHidden="0" w:uiPriority="68" w:unhideWhenUsed="0"/>
+    <w:lsdException w:name="Medium Grid 3 Accent 3" w:semiHidden="0" w:uiPriority="69" w:unhideWhenUsed="0"/>
+    <w:lsdException w:name="Dark List Accent 3" w:semiHidden="0" w:uiPriority="70" w:unhideWhenUsed="0"/>
+    <w:lsdException w:name="Colorful Shading Accent 3" w:semiHidden="0" w:uiPriority="71" w:unhideWhenUsed="0"/>
+    <w:lsdException w:name="Colorful List Accent 3" w:semiHidden="0" w:uiPriority="72" w:unhideWhenUsed="0"/>
+    <w:lsdException w:name="Colorful Grid Accent 3" w:semiHidden="0" w:uiPriority="73" w:unhideWhenUsed="0"/>
+    <w:lsdException w:name="Light Shading Accent 4" w:semiHidden="0" w:uiPriority="60" w:unhideWhenUsed="0"/>
+    <w:lsdException w:name="Light List Accent 4" w:semiHidden="0" w:uiPriority="61" w:unhideWhenUsed="0"/>
+    <w:lsdException w:name="Light Grid Accent 4" w:semiHidden="0" w:uiPriority="62" w:unhideWhenUsed="0"/>
+    <w:lsdException w:name="Medium Shading 1 Accent 4" w:semiHidden="0" w:uiPriority="63" w:unhideWhenUsed="0"/>
+    <w:lsdException w:name="Medium Shading 2 Accent 4" w:semiHidden="0" w:uiPriority="64" w:unhideWhenUsed="0"/>
+    <w:lsdException w:name="Medium List 1 Accent 4" w:semiHidden="0" w:uiPriority="65" w:unhideWhenUsed="0"/>
+    <w:lsdException w:name="Medium List 2 Accent 4" w:semiHidden="0" w:uiPriority="66" w:unhideWhenUsed="0"/>
+    <w:lsdException w:name="Medium Grid 1 Accent 4" w:semiHidden="0" w:uiPriority="67" w:unhideWhenUsed="0"/>
+    <w:lsdException w:name="Medium Grid 2 Accent 4" w:semiHidden="0" w:uiPriority="68" w:unhideWhenUsed="0"/>
+    <w:lsdException w:name="Medium Grid 3 Accent 4" w:semiHidden="0" w:uiPriority="69" w:unhideWhenUsed="0"/>
+    <w:lsdException w:name="Dark List Accent 4" w:semiHidden="0" w:uiPriority="70" w:unhideWhenUsed="0"/>
+    <w:lsdException w:name="Colorful Shading Accent 4" w:semiHidden="0" w:uiPriority="71" w:unhideWhenUsed="0"/>
+    <w:lsdException w:name="Colorful List Accent 4" w:semiHidden="0" w:uiPriority="72" w:unhideWhenUsed="0"/>
+    <w:lsdException w:name="Colorful Grid Accent 4" w:semiHidden="0" w:uiPriority="73" w:unhideWhenUsed="0"/>
+    <w:lsdException w:name="Light Shading Accent 5" w:semiHidden="0" w:uiPriority="60" w:unhideWhenUsed="0"/>
+    <w:lsdException w:name="Light List Accent 5" w:semiHidden="0" w:uiPriority="61" w:unhideWhenUsed="0"/>
+    <w:lsdException w:name="Light Grid Accent 5" w:semiHidden="0" w:uiPriority="62" w:unhideWhenUsed="0"/>
+    <w:lsdException w:name="Medium Shading 1 Accent 5" w:semiHidden="0" w:uiPriority="63" w:unhideWhenUsed="0"/>
+    <w:lsdException w:name="Medium Shading 2 Accent 5" w:semiHidden="0" w:uiPriority="64" w:unhideWhenUsed="0"/>
+    <w:lsdException w:name="Medium List 1 Accent 5" w:semiHidden="0" w:uiPriority="65" w:unhideWhenUsed="0"/>
+    <w:lsdException w:name="Medium List 2 Accent 5" w:semiHidden="0" w:uiPriority="66" w:unhideWhenUsed="0"/>
+    <w:lsdException w:name="Medium Grid 1 Accent 5" w:semiHidden="0" w:uiPriority="67" w:unhideWhenUsed="0"/>
+    <w:lsdException w:name="Medium Grid 2 Accent 5" w:semiHidden="0" w:uiPriority="68" w:unhideWhenUsed="0"/>
+    <w:lsdException w:name="Medium Grid 3 Accent 5" w:semiHidden="0" w:uiPriority="69" w:unhideWhenUsed="0"/>
+    <w:lsdException w:name="Dark List Accent 5" w:semiHidden="0" w:uiPriority="70" w:unhideWhenUsed="0"/>
+    <w:lsdException w:name="Colorful Shading Accent 5" w:semiHidden="0" w:uiPriority="71" w:unhideWhenUsed="0"/>
+    <w:lsdException w:name="Colorful List Accent 5" w:semiHidden="0" w:uiPriority="72" w:unhideWhenUsed="0"/>
+    <w:lsdException w:name="Colorful Grid Accent 5" w:semiHidden="0" w:uiPriority="73" w:unhideWhenUsed="0"/>
+    <w:lsdException w:name="Light Shading Accent 6" w:semiHidden="0" w:uiPriority="60" w:unhideWhenUsed="0"/>
+    <w:lsdException w:name="Light List Accent 6" w:semiHidden="0" w:uiPriority="61" w:unhideWhenUsed="0"/>
+    <w:lsdException w:name="Light Grid Accent 6" w:semiHidden="0" w:uiPriority="62" w:unhideWhenUsed="0"/>
+    <w:lsdException w:name="Medium Shading 1 Accent 6" w:semiHidden="0" w:uiPriority="63" w:unhideWhenUsed="0"/>
+    <w:lsdException w:name="Medium Shading 2 Accent 6" w:semiHidden="0" w:uiPriority="64" w:unhideWhenUsed="0"/>
+    <w:lsdException w:name="Medium List 1 Accent 6" w:semiHidden="0" w:uiPriority="65" w:unhideWhenUsed="0"/>
+    <w:lsdException w:name="Medium List 2 Accent 6" w:semiHidden="0" w:uiPriority="66" w:unhideWhenUsed="0"/>
+    <w:lsdException w:name="Medium Grid 1 Accent 6" w:semiHidden="0" w:uiPriority="67" w:unhideWhenUsed="0"/>
+    <w:lsdException w:name="Medium Grid 2 Accent 6" w:semiHidden="0" w:uiPriority="68" w:unhideWhenUsed="0"/>
+    <w:lsdException w:name="Medium Grid 3 Accent 6" w:semiHidden="0" w:uiPriority="69" w:unhideWhenUsed="0"/>
+    <w:lsdException w:name="Dark List Accent 6" w:semiHidden="0" w:uiPriority="70" w:unhideWhenUsed="0"/>
+    <w:lsdException w:name="Colorful Shading Accent 6" w:semiHidden="0" w:uiPriority="71" w:unhideWhenUsed="0"/>
+    <w:lsdException w:name="Colorful List Accent 6" w:semiHidden="0" w:uiPriority="72" w:unhideWhenUsed="0"/>
+    <w:lsdException w:name="Colorful Grid Accent 6" w:semiHidden="0" w:uiPriority="73" w:unhideWhenUsed="0"/>
+    <w:lsdException w:name="Subtle Emphasis" w:semiHidden="0" w:uiPriority="19" w:unhideWhenUsed="0" w:qFormat="1"/>
+    <w:lsdException w:name="Intense Emphasis" w:semiHidden="0" w:uiPriority="21" w:unhideWhenUsed="0" w:qFormat="1"/>
+    <w:lsdException w:name="Subtle Reference" w:semiHidden="0" w:uiPriority="31" w:unhideWhenUsed="0" w:qFormat="1"/>
+    <w:lsdException w:name="Intense Reference" w:semiHidden="0" w:uiPriority="32" w:unhideWhenUsed="0" w:qFormat="1"/>
+    <w:lsdException w:name="Book Title" w:semiHidden="0" w:uiPriority="33" w:unhideWhenUsed="0" w:qFormat="1"/>
+    <w:lsdException w:name="Bibliography" w:uiPriority="37"/>
+    <w:lsdException w:name="TOC Heading" w:uiPriority="39" w:qFormat="1"/>
   </w:latentStyles>
   <w:style w:type="paragraph" w:default="1" w:styleId="Normal">
     <w:name w:val="Normal"/>
@@ -3331,6 +3633,7 @@
     <w:uiPriority w:val="99"/>
     <w:semiHidden/>
     <w:unhideWhenUsed/>
+    <w:qFormat/>
     <w:tblPr>
       <w:tblInd w:w="0" w:type="dxa"/>
       <w:tblCellMar>
@@ -3447,7 +3750,7 @@
     </a:clrScheme>
     <a:fontScheme name="Office">
       <a:majorFont>
-        <a:latin typeface="Calibri Light" panose="020F0302020204030204"/>
+        <a:latin typeface="Calibri Light"/>
         <a:ea typeface=""/>
         <a:cs typeface=""/>
         <a:font script="Jpan" typeface="ＭＳ ゴシック"/>
@@ -3482,7 +3785,7 @@
         <a:font script="Geor" typeface="Sylfaen"/>
       </a:majorFont>
       <a:minorFont>
-        <a:latin typeface="Calibri" panose="020F0502020204030204"/>
+        <a:latin typeface="Calibri"/>
         <a:ea typeface=""/>
         <a:cs typeface=""/>
         <a:font script="Jpan" typeface="ＭＳ 明朝"/>
@@ -3659,7 +3962,7 @@
   <a:extraClrSchemeLst/>
   <a:extLst>
     <a:ext uri="{05A4C25C-085E-4340-85A3-A5531E510DB2}">
-      <thm15:themeFamily xmlns:thm15="http://schemas.microsoft.com/office/thememl/2012/main" name="Office Theme" id="{62F939B6-93AF-4DB8-9C6B-D6C7DFDC589F}" vid="{4A3C46E8-61CC-4603-A589-7422A47A8E4A}"/>
+      <thm15:themeFamily xmlns="" xmlns:thm15="http://schemas.microsoft.com/office/thememl/2012/main" name="Office Theme" id="{62F939B6-93AF-4DB8-9C6B-D6C7DFDC589F}" vid="{4A3C46E8-61CC-4603-A589-7422A47A8E4A}"/>
     </a:ext>
   </a:extLst>
 </a:theme>

</xml_diff>

<commit_message>
add image of usecase detail
</commit_message>
<xml_diff>
--- a/Documents/Usecase_detail/Usecase_AddComment.docx
+++ b/Documents/Usecase_detail/Usecase_AddComment.docx
@@ -2,6 +2,52 @@
 <file path=word/document.xml><?xml version="1.0" encoding="utf-8"?>
 <w:document xmlns:ve="http://schemas.openxmlformats.org/markup-compatibility/2006" xmlns:o="urn:schemas-microsoft-com:office:office" xmlns:r="http://schemas.openxmlformats.org/officeDocument/2006/relationships" xmlns:m="http://schemas.openxmlformats.org/officeDocument/2006/math" xmlns:v="urn:schemas-microsoft-com:vml" xmlns:wp="http://schemas.openxmlformats.org/drawingml/2006/wordprocessingDrawing" xmlns:w10="urn:schemas-microsoft-com:office:word" xmlns:w="http://schemas.openxmlformats.org/wordprocessingml/2006/main" xmlns:wne="http://schemas.microsoft.com/office/word/2006/wordml">
   <w:body>
+    <w:p>
+      <w:pPr>
+        <w:jc w:val="center"/>
+      </w:pPr>
+      <w:r>
+        <w:rPr>
+          <w:noProof/>
+          <w:lang w:val="vi-VN" w:eastAsia="ja-JP"/>
+        </w:rPr>
+        <w:drawing>
+          <wp:inline distT="0" distB="0" distL="0" distR="0">
+            <wp:extent cx="5210175" cy="1866900"/>
+            <wp:effectExtent l="19050" t="0" r="9525" b="0"/>
+            <wp:docPr id="1" name="Picture 0" descr="assignEngineer.jpg"/>
+            <wp:cNvGraphicFramePr>
+              <a:graphicFrameLocks xmlns:a="http://schemas.openxmlformats.org/drawingml/2006/main" noChangeAspect="1"/>
+            </wp:cNvGraphicFramePr>
+            <a:graphic xmlns:a="http://schemas.openxmlformats.org/drawingml/2006/main">
+              <a:graphicData uri="http://schemas.openxmlformats.org/drawingml/2006/picture">
+                <pic:pic xmlns:pic="http://schemas.openxmlformats.org/drawingml/2006/picture">
+                  <pic:nvPicPr>
+                    <pic:cNvPr id="0" name="assignEngineer.jpg"/>
+                    <pic:cNvPicPr/>
+                  </pic:nvPicPr>
+                  <pic:blipFill>
+                    <a:blip r:embed="rId5"/>
+                    <a:stretch>
+                      <a:fillRect/>
+                    </a:stretch>
+                  </pic:blipFill>
+                  <pic:spPr>
+                    <a:xfrm>
+                      <a:off x="0" y="0"/>
+                      <a:ext cx="5210175" cy="1866900"/>
+                    </a:xfrm>
+                    <a:prstGeom prst="rect">
+                      <a:avLst/>
+                    </a:prstGeom>
+                  </pic:spPr>
+                </pic:pic>
+              </a:graphicData>
+            </a:graphic>
+          </wp:inline>
+        </w:drawing>
+      </w:r>
+    </w:p>
     <w:tbl>
       <w:tblPr>
         <w:tblW w:w="5000" w:type="pct"/>
@@ -143,7 +189,7 @@
         </w:tc>
         <w:tc>
           <w:tcPr>
-            <w:tcW w:w="1184" w:type="pct"/>
+            <w:tcW w:w="1183" w:type="pct"/>
           </w:tcPr>
           <w:p>
             <w:pPr>
@@ -411,7 +457,7 @@
         </w:tc>
         <w:tc>
           <w:tcPr>
-            <w:tcW w:w="1184" w:type="pct"/>
+            <w:tcW w:w="1183" w:type="pct"/>
           </w:tcPr>
           <w:p>
             <w:pPr>
@@ -1621,6 +1667,7 @@
                       <w:sz w:val="24"/>
                       <w:szCs w:val="24"/>
                     </w:rPr>
+                    <w:lastRenderedPageBreak/>
                     <w:t>“Back”: button</w:t>
                   </w:r>
                 </w:p>
@@ -1651,6 +1698,7 @@
                       <w:sz w:val="24"/>
                       <w:szCs w:val="24"/>
                     </w:rPr>
+                    <w:lastRenderedPageBreak/>
                     <w:t>2</w:t>
                   </w:r>
                 </w:p>
@@ -2138,16 +2186,7 @@
                       <w:sz w:val="24"/>
                       <w:szCs w:val="24"/>
                     </w:rPr>
-                    <w:t xml:space="preserve"> and there is </w:t>
-                  </w:r>
-                  <w:r>
-                    <w:rPr>
-                      <w:rFonts w:asciiTheme="majorHAnsi" w:hAnsiTheme="majorHAnsi"/>
-                      <w:sz w:val="24"/>
-                      <w:szCs w:val="24"/>
-                    </w:rPr>
-                    <w:lastRenderedPageBreak/>
-                    <w:t>not new added comment.</w:t>
+                    <w:t xml:space="preserve"> and there is not new added comment.</w:t>
                   </w:r>
                 </w:p>
               </w:tc>
@@ -3701,6 +3740,37 @@
     <w:rsid w:val="00ED37DA"/>
     <w:rPr>
       <w:rFonts w:eastAsiaTheme="minorHAnsi"/>
+      <w:lang w:eastAsia="en-US"/>
+    </w:rPr>
+  </w:style>
+  <w:style w:type="paragraph" w:styleId="BalloonText">
+    <w:name w:val="Balloon Text"/>
+    <w:basedOn w:val="Normal"/>
+    <w:link w:val="BalloonTextChar"/>
+    <w:uiPriority w:val="99"/>
+    <w:semiHidden/>
+    <w:unhideWhenUsed/>
+    <w:rsid w:val="004A40FA"/>
+    <w:pPr>
+      <w:spacing w:after="0" w:line="240" w:lineRule="auto"/>
+    </w:pPr>
+    <w:rPr>
+      <w:rFonts w:ascii="Tahoma" w:hAnsi="Tahoma" w:cs="Tahoma"/>
+      <w:sz w:val="16"/>
+      <w:szCs w:val="16"/>
+    </w:rPr>
+  </w:style>
+  <w:style w:type="character" w:customStyle="1" w:styleId="BalloonTextChar">
+    <w:name w:val="Balloon Text Char"/>
+    <w:basedOn w:val="DefaultParagraphFont"/>
+    <w:link w:val="BalloonText"/>
+    <w:uiPriority w:val="99"/>
+    <w:semiHidden/>
+    <w:rsid w:val="004A40FA"/>
+    <w:rPr>
+      <w:rFonts w:ascii="Tahoma" w:eastAsiaTheme="minorHAnsi" w:hAnsi="Tahoma" w:cs="Tahoma"/>
+      <w:sz w:val="16"/>
+      <w:szCs w:val="16"/>
       <w:lang w:eastAsia="en-US"/>
     </w:rPr>
   </w:style>

</xml_diff>